<commit_message>
Actualizada la descripción de algunas tablas.
</commit_message>
<xml_diff>
--- a/sql/Estrategia.docx
+++ b/sql/Estrategia.docx
@@ -1171,7 +1171,14 @@
           <w:rFonts w:ascii="Arial-BoldMT" w:cs="Arial-BoldMT"/>
           <w:bCs/>
         </w:rPr>
-        <w:t xml:space="preserve"> y todas ellas utilizan un </w:t>
+        <w:t>, todas ellas utilizando</w:t>
+      </w:r>
+      <w:r>
+        <w:rPr>
+          <w:rFonts w:ascii="Arial-BoldMT" w:cs="Arial-BoldMT"/>
+          <w:bCs/>
+        </w:rPr>
+        <w:t xml:space="preserve"> un </w:t>
       </w:r>
       <w:proofErr w:type="spellStart"/>
       <w:r>
@@ -1287,44 +1294,317 @@
           <w:rFonts w:ascii="Arial-BoldMT" w:cs="Arial-BoldMT"/>
           <w:bCs/>
         </w:rPr>
+        <w:t xml:space="preserve"> Tabla que representa a los clientes (hu</w:t>
+      </w:r>
+      <w:r>
+        <w:rPr>
+          <w:rFonts w:ascii="Arial-BoldMT" w:cs="Arial-BoldMT"/>
+          <w:bCs/>
+        </w:rPr>
+        <w:t>é</w:t>
+      </w:r>
+      <w:r>
+        <w:rPr>
+          <w:rFonts w:ascii="Arial-BoldMT" w:cs="Arial-BoldMT"/>
+          <w:bCs/>
+        </w:rPr>
+        <w:t>spedes) existentes en el sistema. El campo "</w:t>
+      </w:r>
+      <w:proofErr w:type="spellStart"/>
+      <w:r>
+        <w:rPr>
+          <w:rFonts w:ascii="Arial-BoldMT" w:cs="Arial-BoldMT"/>
+          <w:bCs/>
+        </w:rPr>
+        <w:t>correo_cliente</w:t>
+      </w:r>
+      <w:proofErr w:type="spellEnd"/>
+      <w:r>
+        <w:rPr>
+          <w:rFonts w:ascii="Arial-BoldMT" w:cs="Arial-BoldMT"/>
+          <w:bCs/>
+        </w:rPr>
+        <w:t xml:space="preserve">" es </w:t>
+      </w:r>
+      <w:r>
+        <w:rPr>
+          <w:rFonts w:ascii="Arial-BoldMT" w:cs="Arial-BoldMT"/>
+          <w:bCs/>
+        </w:rPr>
+        <w:t>ú</w:t>
+      </w:r>
+      <w:r>
+        <w:rPr>
+          <w:rFonts w:ascii="Arial-BoldMT" w:cs="Arial-BoldMT"/>
+          <w:bCs/>
+        </w:rPr>
+        <w:t>nico por cada cliente y el campo "</w:t>
+      </w:r>
+      <w:proofErr w:type="spellStart"/>
+      <w:r>
+        <w:rPr>
+          <w:rFonts w:ascii="Arial-BoldMT" w:cs="Arial-BoldMT"/>
+          <w:bCs/>
+        </w:rPr>
+        <w:t>estado_cliente</w:t>
+      </w:r>
+      <w:proofErr w:type="spellEnd"/>
+      <w:r>
+        <w:rPr>
+          <w:rFonts w:ascii="Arial-BoldMT" w:cs="Arial-BoldMT"/>
+          <w:bCs/>
+        </w:rPr>
+        <w:t>" representa si este est</w:t>
+      </w:r>
+      <w:r>
+        <w:rPr>
+          <w:rFonts w:ascii="Arial-BoldMT" w:cs="Arial-BoldMT"/>
+          <w:bCs/>
+        </w:rPr>
+        <w:t>á</w:t>
+      </w:r>
+      <w:r>
+        <w:rPr>
+          <w:rFonts w:ascii="Arial-BoldMT" w:cs="Arial-BoldMT"/>
+          <w:bCs/>
+        </w:rPr>
+        <w:t xml:space="preserve"> habilitado o inhabilitado; En caso de estarlo este no podr</w:t>
+      </w:r>
+      <w:r>
+        <w:rPr>
+          <w:rFonts w:ascii="Arial-BoldMT" w:cs="Arial-BoldMT"/>
+          <w:bCs/>
+        </w:rPr>
+        <w:t>á</w:t>
+      </w:r>
+      <w:r>
+        <w:rPr>
+          <w:rFonts w:ascii="Arial-BoldMT" w:cs="Arial-BoldMT"/>
+          <w:bCs/>
+        </w:rPr>
+        <w:t xml:space="preserve"> realizar reservas. Dicho estado puede ser modificado por cualquier recepcionista.</w:t>
+      </w:r>
+    </w:p>
+    <w:p>
+      <w:pPr>
+        <w:rPr>
+          <w:rFonts w:ascii="Arial-BoldMT" w:cs="Arial-BoldMT"/>
+          <w:bCs/>
+        </w:rPr>
+      </w:pPr>
+      <w:r>
+        <w:rPr>
+          <w:rFonts w:ascii="Arial-BoldMT" w:cs="Arial-BoldMT"/>
+          <w:b/>
+          <w:bCs/>
+        </w:rPr>
+        <w:t>PK:</w:t>
+      </w:r>
+      <w:r>
+        <w:rPr>
+          <w:rFonts w:ascii="Arial-BoldMT" w:cs="Arial-BoldMT"/>
+          <w:b/>
+          <w:bCs/>
+        </w:rPr>
         <w:t xml:space="preserve"> </w:t>
       </w:r>
-      <w:r>
-        <w:rPr>
-          <w:rFonts w:ascii="Arial-BoldMT" w:cs="Arial-BoldMT"/>
-          <w:bCs/>
-        </w:rPr>
-        <w:t>Tabla que representa a los clientes (hu</w:t>
-      </w:r>
-      <w:r>
-        <w:rPr>
-          <w:rFonts w:ascii="Arial-BoldMT" w:cs="Arial-BoldMT"/>
-          <w:bCs/>
-        </w:rPr>
-        <w:t>é</w:t>
-      </w:r>
-      <w:r>
-        <w:rPr>
-          <w:rFonts w:ascii="Arial-BoldMT" w:cs="Arial-BoldMT"/>
-          <w:bCs/>
-        </w:rPr>
-        <w:t>spedes) existentes en el sistema. El campo "</w:t>
-      </w:r>
-      <w:proofErr w:type="spellStart"/>
-      <w:r>
-        <w:rPr>
-          <w:rFonts w:ascii="Arial-BoldMT" w:cs="Arial-BoldMT"/>
-          <w:bCs/>
-        </w:rPr>
-        <w:t>correo_cliente</w:t>
-      </w:r>
-      <w:proofErr w:type="spellEnd"/>
-      <w:r>
-        <w:rPr>
-          <w:rFonts w:ascii="Arial-BoldMT" w:cs="Arial-BoldMT"/>
-          <w:bCs/>
-        </w:rPr>
-        <w:t xml:space="preserve">" es </w:t>
+      <w:proofErr w:type="spellStart"/>
+      <w:r>
+        <w:rPr>
+          <w:rFonts w:ascii="Arial-BoldMT" w:cs="Arial-BoldMT"/>
+          <w:bCs/>
+        </w:rPr>
+        <w:t>id_cliente</w:t>
+      </w:r>
+      <w:proofErr w:type="spellEnd"/>
+      <w:r>
+        <w:rPr>
+          <w:rFonts w:ascii="Arial-BoldMT" w:cs="Arial-BoldMT"/>
+          <w:bCs/>
+        </w:rPr>
+        <w:t xml:space="preserve">                                                                                                                                                          </w:t>
+      </w:r>
+      <w:r>
+        <w:rPr>
+          <w:rFonts w:ascii="Arial-BoldMT" w:cs="Arial-BoldMT"/>
+          <w:b/>
+          <w:bCs/>
+        </w:rPr>
+        <w:t>FK:</w:t>
+      </w:r>
+      <w:r>
+        <w:rPr>
+          <w:rFonts w:ascii="Arial-BoldMT" w:cs="Arial-BoldMT"/>
+          <w:bCs/>
+        </w:rPr>
+        <w:t xml:space="preserve">  </w:t>
+      </w:r>
+      <w:proofErr w:type="spellStart"/>
+      <w:r>
+        <w:rPr>
+          <w:rFonts w:ascii="Arial-BoldMT" w:cs="Arial-BoldMT"/>
+          <w:bCs/>
+        </w:rPr>
+        <w:t>id_tipo_documento</w:t>
+      </w:r>
+      <w:proofErr w:type="spellEnd"/>
+      <w:r>
+        <w:rPr>
+          <w:rFonts w:ascii="Arial-BoldMT" w:cs="Arial-BoldMT"/>
+          <w:bCs/>
+        </w:rPr>
+        <w:t xml:space="preserve">, </w:t>
+      </w:r>
+      <w:proofErr w:type="spellStart"/>
+      <w:r>
+        <w:rPr>
+          <w:rFonts w:ascii="Arial-BoldMT" w:cs="Arial-BoldMT"/>
+          <w:bCs/>
+        </w:rPr>
+        <w:t>id_pais</w:t>
+      </w:r>
+      <w:proofErr w:type="spellEnd"/>
+      <w:r>
+        <w:rPr>
+          <w:rFonts w:ascii="Arial-BoldMT" w:cs="Arial-BoldMT"/>
+          <w:bCs/>
+        </w:rPr>
+        <w:t>.</w:t>
+      </w:r>
+    </w:p>
+    <w:p>
+      <w:pPr>
+        <w:rPr>
+          <w:rFonts w:ascii="Arial-BoldMT" w:cs="Arial-BoldMT"/>
+          <w:b/>
+          <w:bCs/>
+          <w:sz w:val="32"/>
+          <w:szCs w:val="32"/>
+        </w:rPr>
+      </w:pPr>
+      <w:r>
+        <w:rPr>
+          <w:rFonts w:ascii="Arial-BoldMT" w:cs="Arial-BoldMT"/>
+          <w:b/>
+          <w:bCs/>
+          <w:sz w:val="32"/>
+          <w:szCs w:val="32"/>
+        </w:rPr>
+        <w:t>Cuentas:</w:t>
+      </w:r>
+      <w:r>
+        <w:rPr>
+          <w:rFonts w:ascii="Arial-BoldMT" w:cs="Arial-BoldMT"/>
+          <w:b/>
+          <w:bCs/>
+          <w:sz w:val="32"/>
+          <w:szCs w:val="32"/>
+        </w:rPr>
+        <w:t xml:space="preserve"> </w:t>
+      </w:r>
+      <w:r>
+        <w:rPr>
+          <w:rFonts w:ascii="Arial-BoldMT" w:cs="Arial-BoldMT"/>
+          <w:bCs/>
+        </w:rPr>
+        <w:t xml:space="preserve">Tabla que posee </w:t>
+      </w:r>
+      <w:r>
+        <w:rPr>
+          <w:rFonts w:ascii="Arial-BoldMT" w:cs="Arial-BoldMT"/>
+          <w:bCs/>
+        </w:rPr>
+        <w:t>los datos necesarios para el proceso de log in</w:t>
+      </w:r>
+      <w:r>
+        <w:rPr>
+          <w:rFonts w:ascii="Arial-BoldMT" w:cs="Arial-BoldMT"/>
+          <w:bCs/>
+        </w:rPr>
+        <w:t>. Teniendo en ella</w:t>
+      </w:r>
+      <w:r>
+        <w:rPr>
+          <w:rFonts w:ascii="Arial-BoldMT" w:cs="Arial-BoldMT"/>
+          <w:bCs/>
+        </w:rPr>
+        <w:t xml:space="preserve"> tanto su </w:t>
+      </w:r>
+      <w:proofErr w:type="spellStart"/>
+      <w:r>
+        <w:rPr>
+          <w:rFonts w:ascii="Arial-BoldMT" w:cs="Arial-BoldMT"/>
+          <w:bCs/>
+        </w:rPr>
+        <w:t>username</w:t>
+      </w:r>
+      <w:proofErr w:type="spellEnd"/>
+      <w:r>
+        <w:rPr>
+          <w:rFonts w:ascii="Arial-BoldMT" w:cs="Arial-BoldMT"/>
+          <w:bCs/>
+        </w:rPr>
+        <w:t xml:space="preserve"> como su respectiva</w:t>
+      </w:r>
+      <w:r>
+        <w:rPr>
+          <w:rFonts w:ascii="Arial-BoldMT" w:cs="Arial-BoldMT"/>
+          <w:bCs/>
+        </w:rPr>
+        <w:t xml:space="preserve"> contrase</w:t>
+      </w:r>
+      <w:r>
+        <w:rPr>
+          <w:rFonts w:ascii="Arial-BoldMT" w:cs="Arial-BoldMT"/>
+          <w:bCs/>
+        </w:rPr>
+        <w:t>ñ</w:t>
+      </w:r>
+      <w:r>
+        <w:rPr>
+          <w:rFonts w:ascii="Arial-BoldMT" w:cs="Arial-BoldMT"/>
+          <w:bCs/>
+        </w:rPr>
+        <w:t xml:space="preserve">a y guardando los intentos de </w:t>
+      </w:r>
+      <w:proofErr w:type="spellStart"/>
+      <w:r>
+        <w:rPr>
+          <w:rFonts w:ascii="Arial-BoldMT" w:cs="Arial-BoldMT"/>
+          <w:bCs/>
+        </w:rPr>
+        <w:t>logeo</w:t>
+      </w:r>
+      <w:proofErr w:type="spellEnd"/>
+      <w:r>
+        <w:rPr>
+          <w:rFonts w:ascii="Arial-BoldMT" w:cs="Arial-BoldMT"/>
+          <w:bCs/>
+        </w:rPr>
+        <w:t xml:space="preserve"> fallidos junto a estos.</w:t>
+      </w:r>
+      <w:r>
+        <w:rPr>
+          <w:rFonts w:ascii="Arial-BoldMT" w:cs="Arial-BoldMT"/>
+          <w:bCs/>
+        </w:rPr>
+        <w:t xml:space="preserve"> El </w:t>
+      </w:r>
+      <w:proofErr w:type="spellStart"/>
+      <w:r>
+        <w:rPr>
+          <w:rFonts w:ascii="Arial-BoldMT" w:cs="Arial-BoldMT"/>
+          <w:bCs/>
+        </w:rPr>
+        <w:t>username</w:t>
+      </w:r>
+      <w:proofErr w:type="spellEnd"/>
+      <w:r>
+        <w:rPr>
+          <w:rFonts w:ascii="Arial-BoldMT" w:cs="Arial-BoldMT"/>
+          <w:bCs/>
+        </w:rPr>
+        <w:t xml:space="preserve"> es </w:t>
       </w:r>
       <w:r>
         <w:rPr>
@@ -1338,174 +1618,18 @@
           <w:rFonts w:ascii="Arial-BoldMT" w:cs="Arial-BoldMT"/>
           <w:bCs/>
         </w:rPr>
-        <w:t>nico por cada cliente y el campo "</w:t>
-      </w:r>
-      <w:proofErr w:type="spellStart"/>
-      <w:r>
-        <w:rPr>
-          <w:rFonts w:ascii="Arial-BoldMT" w:cs="Arial-BoldMT"/>
-          <w:bCs/>
-        </w:rPr>
-        <w:t>estado_cliente</w:t>
-      </w:r>
-      <w:proofErr w:type="spellEnd"/>
-      <w:r>
-        <w:rPr>
-          <w:rFonts w:ascii="Arial-BoldMT" w:cs="Arial-BoldMT"/>
-          <w:bCs/>
-        </w:rPr>
-        <w:t>" representa si este est</w:t>
-      </w:r>
-      <w:r>
-        <w:rPr>
-          <w:rFonts w:ascii="Arial-BoldMT" w:cs="Arial-BoldMT"/>
-          <w:bCs/>
-        </w:rPr>
-        <w:t>á</w:t>
-      </w:r>
-      <w:r>
-        <w:rPr>
-          <w:rFonts w:ascii="Arial-BoldMT" w:cs="Arial-BoldMT"/>
-          <w:bCs/>
-        </w:rPr>
-        <w:t xml:space="preserve"> habilitado o inhabilitado</w:t>
-      </w:r>
-      <w:r>
-        <w:rPr>
-          <w:rFonts w:ascii="Arial-BoldMT" w:cs="Arial-BoldMT"/>
-          <w:bCs/>
-        </w:rPr>
-        <w:t>; E</w:t>
-      </w:r>
-      <w:r>
-        <w:rPr>
-          <w:rFonts w:ascii="Arial-BoldMT" w:cs="Arial-BoldMT"/>
-          <w:bCs/>
-        </w:rPr>
-        <w:t>n caso de estarlo este no podr</w:t>
-      </w:r>
-      <w:r>
-        <w:rPr>
-          <w:rFonts w:ascii="Arial-BoldMT" w:cs="Arial-BoldMT"/>
-          <w:bCs/>
-        </w:rPr>
-        <w:t>á</w:t>
-      </w:r>
-      <w:r>
-        <w:rPr>
-          <w:rFonts w:ascii="Arial-BoldMT" w:cs="Arial-BoldMT"/>
-          <w:bCs/>
-        </w:rPr>
-        <w:t xml:space="preserve"> realizar reservas. Dicho estado puede ser modificado por cualquier recepcionista.</w:t>
-      </w:r>
-    </w:p>
-    <w:p>
-      <w:pPr>
-        <w:rPr>
-          <w:rFonts w:ascii="Arial-BoldMT" w:cs="Arial-BoldMT"/>
-          <w:bCs/>
-        </w:rPr>
-      </w:pPr>
-      <w:r>
-        <w:rPr>
-          <w:rFonts w:ascii="Arial-BoldMT" w:cs="Arial-BoldMT"/>
-          <w:b/>
-          <w:bCs/>
-        </w:rPr>
-        <w:t>PK:</w:t>
-      </w:r>
-      <w:r>
-        <w:rPr>
-          <w:rFonts w:ascii="Arial-BoldMT" w:cs="Arial-BoldMT"/>
-          <w:b/>
-          <w:bCs/>
+        <w:t xml:space="preserve">nico en todo el sistema. </w:t>
+      </w:r>
+      <w:r>
+        <w:rPr>
+          <w:rFonts w:ascii="Arial-BoldMT" w:cs="Arial-BoldMT"/>
+          <w:b/>
+          <w:bCs/>
+          <w:sz w:val="32"/>
+          <w:szCs w:val="32"/>
         </w:rPr>
         <w:t xml:space="preserve"> </w:t>
       </w:r>
-      <w:proofErr w:type="spellStart"/>
-      <w:r>
-        <w:rPr>
-          <w:rFonts w:ascii="Arial-BoldMT" w:cs="Arial-BoldMT"/>
-          <w:bCs/>
-        </w:rPr>
-        <w:t>id_cliente</w:t>
-      </w:r>
-      <w:proofErr w:type="spellEnd"/>
-      <w:r>
-        <w:rPr>
-          <w:rFonts w:ascii="Arial-BoldMT" w:cs="Arial-BoldMT"/>
-          <w:bCs/>
-        </w:rPr>
-        <w:t xml:space="preserve">                                                                                                                                                          </w:t>
-      </w:r>
-      <w:r>
-        <w:rPr>
-          <w:rFonts w:ascii="Arial-BoldMT" w:cs="Arial-BoldMT"/>
-          <w:b/>
-          <w:bCs/>
-        </w:rPr>
-        <w:t>FK:</w:t>
-      </w:r>
-      <w:r>
-        <w:rPr>
-          <w:rFonts w:ascii="Arial-BoldMT" w:cs="Arial-BoldMT"/>
-          <w:bCs/>
-        </w:rPr>
-        <w:t xml:space="preserve">  </w:t>
-      </w:r>
-      <w:proofErr w:type="spellStart"/>
-      <w:r>
-        <w:rPr>
-          <w:rFonts w:ascii="Arial-BoldMT" w:cs="Arial-BoldMT"/>
-          <w:bCs/>
-        </w:rPr>
-        <w:t>id_tipo_documento</w:t>
-      </w:r>
-      <w:proofErr w:type="spellEnd"/>
-      <w:r>
-        <w:rPr>
-          <w:rFonts w:ascii="Arial-BoldMT" w:cs="Arial-BoldMT"/>
-          <w:bCs/>
-        </w:rPr>
-        <w:t xml:space="preserve">, </w:t>
-      </w:r>
-      <w:proofErr w:type="spellStart"/>
-      <w:r>
-        <w:rPr>
-          <w:rFonts w:ascii="Arial-BoldMT" w:cs="Arial-BoldMT"/>
-          <w:bCs/>
-        </w:rPr>
-        <w:t>id_pais</w:t>
-      </w:r>
-      <w:proofErr w:type="spellEnd"/>
-      <w:r>
-        <w:rPr>
-          <w:rFonts w:ascii="Arial-BoldMT" w:cs="Arial-BoldMT"/>
-          <w:bCs/>
-        </w:rPr>
-        <w:t>.</w:t>
-      </w:r>
-    </w:p>
-    <w:p>
-      <w:pPr>
-        <w:rPr>
-          <w:rFonts w:ascii="Arial-BoldMT" w:cs="Arial-BoldMT"/>
-          <w:b/>
-          <w:bCs/>
-          <w:sz w:val="32"/>
-          <w:szCs w:val="32"/>
-        </w:rPr>
-      </w:pPr>
-      <w:r>
-        <w:rPr>
-          <w:rFonts w:ascii="Arial-BoldMT" w:cs="Arial-BoldMT"/>
-          <w:b/>
-          <w:bCs/>
-          <w:sz w:val="32"/>
-          <w:szCs w:val="32"/>
-        </w:rPr>
-        <w:t>Cuentas:</w:t>
-      </w:r>
     </w:p>
     <w:p>
       <w:pPr>
@@ -1558,6 +1682,91 @@
           <w:szCs w:val="32"/>
         </w:rPr>
         <w:t>Usuarios:</w:t>
+      </w:r>
+      <w:r>
+        <w:rPr>
+          <w:rFonts w:ascii="Arial-BoldMT" w:cs="Arial-BoldMT"/>
+          <w:b/>
+          <w:bCs/>
+          <w:sz w:val="32"/>
+          <w:szCs w:val="32"/>
+        </w:rPr>
+        <w:t xml:space="preserve"> </w:t>
+      </w:r>
+      <w:r>
+        <w:rPr>
+          <w:rFonts w:ascii="Arial-BoldMT" w:cs="Arial-BoldMT"/>
+          <w:bCs/>
+        </w:rPr>
+        <w:t xml:space="preserve">Tabla que tiene la </w:t>
+      </w:r>
+      <w:r>
+        <w:rPr>
+          <w:rFonts w:ascii="Arial-BoldMT" w:cs="Arial-BoldMT"/>
+          <w:bCs/>
+        </w:rPr>
+        <w:t>informaci</w:t>
+      </w:r>
+      <w:r>
+        <w:rPr>
+          <w:rFonts w:ascii="Arial-BoldMT" w:cs="Arial-BoldMT"/>
+          <w:bCs/>
+        </w:rPr>
+        <w:t>ó</w:t>
+      </w:r>
+      <w:r>
+        <w:rPr>
+          <w:rFonts w:ascii="Arial-BoldMT" w:cs="Arial-BoldMT"/>
+          <w:bCs/>
+        </w:rPr>
+        <w:t>n que detalla a cada uno de los usu</w:t>
+      </w:r>
+      <w:r>
+        <w:rPr>
+          <w:rFonts w:ascii="Arial-BoldMT" w:cs="Arial-BoldMT"/>
+          <w:bCs/>
+        </w:rPr>
+        <w:t>ario representando a administradores o a recepcionistas. El campo "</w:t>
+      </w:r>
+      <w:proofErr w:type="spellStart"/>
+      <w:r>
+        <w:rPr>
+          <w:rFonts w:ascii="Arial-BoldMT" w:cs="Arial-BoldMT"/>
+          <w:bCs/>
+        </w:rPr>
+        <w:t>estado_usuario</w:t>
+      </w:r>
+      <w:proofErr w:type="spellEnd"/>
+      <w:r>
+        <w:rPr>
+          <w:rFonts w:ascii="Arial-BoldMT" w:cs="Arial-BoldMT"/>
+          <w:bCs/>
+        </w:rPr>
+        <w:t>" nos permite inhabilitar al susodicho en caso de una baja, convirtiendo a esta en solo una baja l</w:t>
+      </w:r>
+      <w:r>
+        <w:rPr>
+          <w:rFonts w:ascii="Arial-BoldMT" w:cs="Arial-BoldMT"/>
+          <w:bCs/>
+        </w:rPr>
+        <w:t>ó</w:t>
+      </w:r>
+      <w:r>
+        <w:rPr>
+          <w:rFonts w:ascii="Arial-BoldMT" w:cs="Arial-BoldMT"/>
+          <w:bCs/>
+        </w:rPr>
+        <w:t>gica.</w:t>
+      </w:r>
+      <w:r>
+        <w:rPr>
+          <w:rFonts w:ascii="Arial-BoldMT" w:cs="Arial-BoldMT"/>
+          <w:b/>
+          <w:bCs/>
+          <w:sz w:val="32"/>
+          <w:szCs w:val="32"/>
+        </w:rPr>
+        <w:t xml:space="preserve"> </w:t>
       </w:r>
     </w:p>
     <w:p>
@@ -1702,14 +1911,6 @@
       <w:pPr>
         <w:rPr>
           <w:rFonts w:ascii="Arial-BoldMT" w:cs="Arial-BoldMT"/>
-          <w:bCs/>
-        </w:rPr>
-      </w:pPr>
-    </w:p>
-    <w:p>
-      <w:pPr>
-        <w:rPr>
-          <w:rFonts w:ascii="Arial-BoldMT" w:cs="Arial-BoldMT"/>
           <w:b/>
           <w:bCs/>
           <w:sz w:val="32"/>
@@ -1738,6 +1939,23 @@
         </w:rPr>
         <w:t>:</w:t>
       </w:r>
+      <w:r>
+        <w:rPr>
+          <w:rFonts w:ascii="Arial-BoldMT" w:cs="Arial-BoldMT"/>
+          <w:b/>
+          <w:bCs/>
+          <w:sz w:val="32"/>
+          <w:szCs w:val="32"/>
+        </w:rPr>
+        <w:t xml:space="preserve"> </w:t>
+      </w:r>
+      <w:r>
+        <w:rPr>
+          <w:rFonts w:ascii="Arial-BoldMT" w:cs="Arial-BoldMT"/>
+          <w:bCs/>
+        </w:rPr>
+        <w:t xml:space="preserve">Tabla que alberga los tipos de documento validos teniendo uno extra  que representa un tipo de documento desconocido. </w:t>
+      </w:r>
     </w:p>
     <w:p>
       <w:pPr>
@@ -1782,10 +2000,7 @@
       <w:pPr>
         <w:rPr>
           <w:rFonts w:ascii="Arial-BoldMT" w:cs="Arial-BoldMT"/>
-          <w:b/>
-          <w:bCs/>
-          <w:sz w:val="32"/>
-          <w:szCs w:val="32"/>
+          <w:bCs/>
         </w:rPr>
       </w:pPr>
       <w:proofErr w:type="spellStart"/>
@@ -1809,6 +2024,93 @@
           <w:szCs w:val="32"/>
         </w:rPr>
         <w:t>:</w:t>
+      </w:r>
+      <w:r>
+        <w:rPr>
+          <w:rFonts w:ascii="Arial-BoldMT" w:cs="Arial-BoldMT"/>
+          <w:b/>
+          <w:bCs/>
+          <w:sz w:val="32"/>
+          <w:szCs w:val="32"/>
+        </w:rPr>
+        <w:t xml:space="preserve"> </w:t>
+      </w:r>
+      <w:r>
+        <w:rPr>
+          <w:rFonts w:ascii="Arial-BoldMT" w:cs="Arial-BoldMT"/>
+          <w:bCs/>
+        </w:rPr>
+        <w:t xml:space="preserve">Tabla que representa cada </w:t>
+      </w:r>
+      <w:r>
+        <w:rPr>
+          <w:rFonts w:ascii="Arial-BoldMT" w:cs="Arial-BoldMT"/>
+          <w:bCs/>
+        </w:rPr>
+        <w:t>rengl</w:t>
+      </w:r>
+      <w:r>
+        <w:rPr>
+          <w:rFonts w:ascii="Arial-BoldMT" w:cs="Arial-BoldMT"/>
+          <w:bCs/>
+        </w:rPr>
+        <w:t>ó</w:t>
+      </w:r>
+      <w:r>
+        <w:rPr>
+          <w:rFonts w:ascii="Arial-BoldMT" w:cs="Arial-BoldMT"/>
+          <w:bCs/>
+        </w:rPr>
+        <w:t>n</w:t>
+      </w:r>
+      <w:r>
+        <w:rPr>
+          <w:rFonts w:ascii="Arial-BoldMT" w:cs="Arial-BoldMT"/>
+          <w:bCs/>
+        </w:rPr>
+        <w:t xml:space="preserve"> de un </w:t>
+      </w:r>
+      <w:r>
+        <w:rPr>
+          <w:rFonts w:ascii="Arial-BoldMT" w:cs="Arial-BoldMT"/>
+          <w:bCs/>
+        </w:rPr>
+        <w:t>factura</w:t>
+      </w:r>
+      <w:r>
+        <w:rPr>
+          <w:rFonts w:ascii="Arial-BoldMT" w:cs="Arial-BoldMT"/>
+          <w:bCs/>
+        </w:rPr>
+        <w:t xml:space="preserve"> determinada</w:t>
+      </w:r>
+      <w:r>
+        <w:rPr>
+          <w:rFonts w:ascii="Arial-BoldMT" w:cs="Arial-BoldMT"/>
+          <w:bCs/>
+        </w:rPr>
+        <w:t xml:space="preserve"> teniendo en este la informaci</w:t>
+      </w:r>
+      <w:r>
+        <w:rPr>
+          <w:rFonts w:ascii="Arial-BoldMT" w:cs="Arial-BoldMT"/>
+          <w:bCs/>
+        </w:rPr>
+        <w:t>ó</w:t>
+      </w:r>
+      <w:r>
+        <w:rPr>
+          <w:rFonts w:ascii="Arial-BoldMT" w:cs="Arial-BoldMT"/>
+          <w:bCs/>
+        </w:rPr>
+        <w:t>n de un consumo determinado</w:t>
+      </w:r>
+      <w:r>
+        <w:rPr>
+          <w:rFonts w:ascii="Arial-BoldMT" w:cs="Arial-BoldMT"/>
+          <w:bCs/>
+        </w:rPr>
+        <w:t xml:space="preserve">. </w:t>
       </w:r>
     </w:p>
     <w:p>
@@ -1929,16 +2231,64 @@
           <w:szCs w:val="32"/>
         </w:rPr>
       </w:pPr>
-      <w:r>
-        <w:rPr>
-          <w:rFonts w:ascii="Arial-BoldMT" w:cs="Arial-BoldMT"/>
-          <w:b/>
-          <w:bCs/>
-          <w:sz w:val="32"/>
-          <w:szCs w:val="32"/>
-        </w:rPr>
+    </w:p>
+    <w:p>
+      <w:pPr>
+        <w:rPr>
+          <w:rFonts w:ascii="Arial-BoldMT" w:cs="Arial-BoldMT"/>
+          <w:b/>
+          <w:bCs/>
+          <w:sz w:val="32"/>
+          <w:szCs w:val="32"/>
+        </w:rPr>
+      </w:pPr>
+    </w:p>
+    <w:p>
+      <w:pPr>
+        <w:rPr>
+          <w:rFonts w:ascii="Arial-BoldMT" w:cs="Arial-BoldMT"/>
+          <w:b/>
+          <w:bCs/>
+          <w:sz w:val="32"/>
+          <w:szCs w:val="32"/>
+        </w:rPr>
+      </w:pPr>
+    </w:p>
+    <w:p>
+      <w:pPr>
+        <w:rPr>
+          <w:rFonts w:ascii="Arial-BoldMT" w:cs="Arial-BoldMT"/>
+          <w:bCs/>
+        </w:rPr>
+      </w:pPr>
+      <w:r>
+        <w:rPr>
+          <w:rFonts w:ascii="Arial-BoldMT" w:cs="Arial-BoldMT"/>
+          <w:b/>
+          <w:bCs/>
+          <w:sz w:val="32"/>
+          <w:szCs w:val="32"/>
+        </w:rPr>
+        <w:lastRenderedPageBreak/>
         <w:t>Facturas:</w:t>
       </w:r>
+      <w:r>
+        <w:rPr>
+          <w:rFonts w:ascii="Arial-BoldMT" w:cs="Arial-BoldMT"/>
+          <w:b/>
+          <w:bCs/>
+          <w:sz w:val="32"/>
+          <w:szCs w:val="32"/>
+        </w:rPr>
+        <w:t xml:space="preserve"> </w:t>
+      </w:r>
+      <w:r>
+        <w:rPr>
+          <w:rFonts w:ascii="Arial-BoldMT" w:cs="Arial-BoldMT"/>
+          <w:bCs/>
+        </w:rPr>
+        <w:t xml:space="preserve">Tabla que posee un registro de todas las facturas del sistema guardando consigo su correspondiente total. </w:t>
+      </w:r>
     </w:p>
     <w:p>
       <w:pPr>
@@ -2023,14 +2373,6 @@
       <w:pPr>
         <w:rPr>
           <w:rFonts w:ascii="Arial-BoldMT" w:cs="Arial-BoldMT"/>
-          <w:bCs/>
-        </w:rPr>
-      </w:pPr>
-    </w:p>
-    <w:p>
-      <w:pPr>
-        <w:rPr>
-          <w:rFonts w:ascii="Arial-BoldMT" w:cs="Arial-BoldMT"/>
           <w:b/>
           <w:bCs/>
           <w:sz w:val="32"/>
@@ -2117,8 +2459,843 @@
           <w:sz w:val="32"/>
           <w:szCs w:val="32"/>
         </w:rPr>
+        <w:t>Consumos:</w:t>
+      </w:r>
+    </w:p>
+    <w:p>
+      <w:pPr>
+        <w:rPr>
+          <w:rFonts w:ascii="Arial-BoldMT" w:cs="Arial-BoldMT"/>
+          <w:bCs/>
+        </w:rPr>
+      </w:pPr>
+      <w:r>
+        <w:rPr>
+          <w:rFonts w:ascii="Arial-BoldMT" w:cs="Arial-BoldMT"/>
+          <w:b/>
+          <w:bCs/>
+        </w:rPr>
+        <w:t>PK:</w:t>
+      </w:r>
+      <w:r>
+        <w:rPr>
+          <w:rFonts w:ascii="Arial-BoldMT" w:cs="Arial-BoldMT"/>
+          <w:bCs/>
+        </w:rPr>
+        <w:t xml:space="preserve"> </w:t>
+      </w:r>
+      <w:proofErr w:type="spellStart"/>
+      <w:r>
+        <w:rPr>
+          <w:rFonts w:ascii="Arial-BoldMT" w:cs="Arial-BoldMT"/>
+          <w:bCs/>
+        </w:rPr>
+        <w:t>id_consumo</w:t>
+      </w:r>
+      <w:proofErr w:type="spellEnd"/>
+      <w:r>
+        <w:rPr>
+          <w:rFonts w:ascii="Arial-BoldMT" w:cs="Arial-BoldMT"/>
+          <w:bCs/>
+        </w:rPr>
+        <w:t xml:space="preserve">                                                                                                                                 </w:t>
+      </w:r>
+      <w:r>
+        <w:rPr>
+          <w:rFonts w:ascii="Arial-BoldMT" w:cs="Arial-BoldMT"/>
+          <w:b/>
+          <w:bCs/>
+        </w:rPr>
+        <w:t>FK:</w:t>
+      </w:r>
+      <w:r>
+        <w:rPr>
+          <w:rFonts w:ascii="Arial-BoldMT" w:cs="Arial-BoldMT"/>
+          <w:bCs/>
+        </w:rPr>
+        <w:t xml:space="preserve"> </w:t>
+      </w:r>
+      <w:proofErr w:type="spellStart"/>
+      <w:r>
+        <w:rPr>
+          <w:rFonts w:ascii="Arial-BoldMT" w:cs="Arial-BoldMT"/>
+          <w:bCs/>
+        </w:rPr>
+        <w:t>id_consumible</w:t>
+      </w:r>
+      <w:proofErr w:type="spellEnd"/>
+      <w:r>
+        <w:rPr>
+          <w:rFonts w:ascii="Arial-BoldMT" w:cs="Arial-BoldMT"/>
+          <w:bCs/>
+        </w:rPr>
+        <w:t xml:space="preserve">, </w:t>
+      </w:r>
+      <w:proofErr w:type="spellStart"/>
+      <w:r>
+        <w:rPr>
+          <w:rFonts w:ascii="Arial-BoldMT" w:cs="Arial-BoldMT"/>
+          <w:bCs/>
+        </w:rPr>
+        <w:t>id_estadia</w:t>
+      </w:r>
+      <w:proofErr w:type="spellEnd"/>
+      <w:r>
+        <w:rPr>
+          <w:rFonts w:ascii="Arial-BoldMT" w:cs="Arial-BoldMT"/>
+          <w:bCs/>
+        </w:rPr>
+        <w:t xml:space="preserve">, </w:t>
+      </w:r>
+      <w:proofErr w:type="spellStart"/>
+      <w:r>
+        <w:rPr>
+          <w:rFonts w:ascii="Arial-BoldMT" w:cs="Arial-BoldMT"/>
+          <w:bCs/>
+        </w:rPr>
+        <w:t>id_habitacion</w:t>
+      </w:r>
+      <w:proofErr w:type="spellEnd"/>
+    </w:p>
+    <w:p>
+      <w:pPr>
+        <w:rPr>
+          <w:rFonts w:ascii="Arial-BoldMT" w:cs="Arial-BoldMT"/>
+          <w:b/>
+          <w:bCs/>
+          <w:sz w:val="32"/>
+          <w:szCs w:val="32"/>
+        </w:rPr>
+      </w:pPr>
+      <w:proofErr w:type="spellStart"/>
+      <w:r>
+        <w:rPr>
+          <w:rFonts w:ascii="Arial-BoldMT" w:cs="Arial-BoldMT"/>
+          <w:b/>
+          <w:bCs/>
+          <w:sz w:val="32"/>
+          <w:szCs w:val="32"/>
+        </w:rPr>
+        <w:t>ClientesXEstadias</w:t>
+      </w:r>
+      <w:proofErr w:type="spellEnd"/>
+    </w:p>
+    <w:p>
+      <w:pPr>
+        <w:rPr>
+          <w:rFonts w:ascii="Arial-BoldMT" w:cs="Arial-BoldMT"/>
+          <w:bCs/>
+        </w:rPr>
+      </w:pPr>
+      <w:r>
+        <w:rPr>
+          <w:rFonts w:ascii="Arial-BoldMT" w:cs="Arial-BoldMT"/>
+          <w:b/>
+          <w:bCs/>
+        </w:rPr>
+        <w:t>PK/FK:</w:t>
+      </w:r>
+      <w:r>
+        <w:rPr>
+          <w:rFonts w:ascii="Arial-BoldMT" w:cs="Arial-BoldMT"/>
+          <w:bCs/>
+        </w:rPr>
+        <w:t xml:space="preserve"> </w:t>
+      </w:r>
+      <w:proofErr w:type="spellStart"/>
+      <w:r>
+        <w:rPr>
+          <w:rFonts w:ascii="Arial-BoldMT" w:cs="Arial-BoldMT"/>
+          <w:bCs/>
+        </w:rPr>
+        <w:t>id_cliente</w:t>
+      </w:r>
+      <w:proofErr w:type="spellEnd"/>
+      <w:r>
+        <w:rPr>
+          <w:rFonts w:ascii="Arial-BoldMT" w:cs="Arial-BoldMT"/>
+          <w:bCs/>
+        </w:rPr>
+        <w:t xml:space="preserve">, </w:t>
+      </w:r>
+      <w:proofErr w:type="spellStart"/>
+      <w:r>
+        <w:rPr>
+          <w:rFonts w:ascii="Arial-BoldMT" w:cs="Arial-BoldMT"/>
+          <w:bCs/>
+        </w:rPr>
+        <w:t>id_estadia</w:t>
+      </w:r>
+      <w:proofErr w:type="spellEnd"/>
+    </w:p>
+    <w:p>
+      <w:pPr>
+        <w:rPr>
+          <w:rFonts w:ascii="Arial-BoldMT" w:cs="Arial-BoldMT"/>
+          <w:b/>
+          <w:bCs/>
+          <w:sz w:val="32"/>
+          <w:szCs w:val="32"/>
+        </w:rPr>
+      </w:pPr>
+      <w:proofErr w:type="spellStart"/>
+      <w:r>
+        <w:rPr>
+          <w:rFonts w:ascii="Arial-BoldMT" w:cs="Arial-BoldMT"/>
+          <w:b/>
+          <w:bCs/>
+          <w:sz w:val="32"/>
+          <w:szCs w:val="32"/>
+        </w:rPr>
+        <w:t>Cierres_Temporales_Habitacion</w:t>
+      </w:r>
+      <w:proofErr w:type="spellEnd"/>
+      <w:r>
+        <w:rPr>
+          <w:rFonts w:ascii="Arial-BoldMT" w:cs="Arial-BoldMT"/>
+          <w:b/>
+          <w:bCs/>
+          <w:sz w:val="32"/>
+          <w:szCs w:val="32"/>
+        </w:rPr>
+        <w:t>:</w:t>
+      </w:r>
+    </w:p>
+    <w:p>
+      <w:pPr>
+        <w:rPr>
+          <w:rFonts w:ascii="Arial-BoldMT" w:cs="Arial-BoldMT"/>
+          <w:bCs/>
+        </w:rPr>
+      </w:pPr>
+      <w:r>
+        <w:rPr>
+          <w:rFonts w:ascii="Arial-BoldMT" w:cs="Arial-BoldMT"/>
+          <w:b/>
+          <w:bCs/>
+        </w:rPr>
+        <w:t>PK:</w:t>
+      </w:r>
+      <w:r>
+        <w:rPr>
+          <w:rFonts w:ascii="Arial-BoldMT" w:cs="Arial-BoldMT"/>
+          <w:bCs/>
+        </w:rPr>
+        <w:t xml:space="preserve"> </w:t>
+      </w:r>
+      <w:proofErr w:type="spellStart"/>
+      <w:r>
+        <w:rPr>
+          <w:rFonts w:ascii="Arial-BoldMT" w:cs="Arial-BoldMT"/>
+          <w:bCs/>
+        </w:rPr>
+        <w:t>id_cierre_temporales_habitacion</w:t>
+      </w:r>
+      <w:proofErr w:type="spellEnd"/>
+      <w:r>
+        <w:rPr>
+          <w:rFonts w:ascii="Arial-BoldMT" w:cs="Arial-BoldMT"/>
+          <w:bCs/>
+        </w:rPr>
+        <w:t xml:space="preserve">                                                                                                 </w:t>
+      </w:r>
+      <w:r>
+        <w:rPr>
+          <w:rFonts w:ascii="Arial-BoldMT" w:cs="Arial-BoldMT"/>
+          <w:b/>
+          <w:bCs/>
+        </w:rPr>
+        <w:t>FK:</w:t>
+      </w:r>
+      <w:r>
+        <w:rPr>
+          <w:rFonts w:ascii="Arial-BoldMT" w:cs="Arial-BoldMT"/>
+          <w:bCs/>
+        </w:rPr>
+        <w:t xml:space="preserve"> </w:t>
+      </w:r>
+      <w:proofErr w:type="spellStart"/>
+      <w:r>
+        <w:rPr>
+          <w:rFonts w:ascii="Arial-BoldMT" w:cs="Arial-BoldMT"/>
+          <w:bCs/>
+        </w:rPr>
+        <w:t>id_habitacion</w:t>
+      </w:r>
+      <w:proofErr w:type="spellEnd"/>
+    </w:p>
+    <w:p>
+      <w:pPr>
+        <w:rPr>
+          <w:rFonts w:ascii="Arial-BoldMT" w:cs="Arial-BoldMT"/>
+          <w:b/>
+          <w:bCs/>
+          <w:sz w:val="32"/>
+          <w:szCs w:val="32"/>
+        </w:rPr>
+      </w:pPr>
+      <w:r>
+        <w:rPr>
+          <w:rFonts w:ascii="Arial-BoldMT" w:cs="Arial-BoldMT"/>
+          <w:b/>
+          <w:bCs/>
+          <w:sz w:val="32"/>
+          <w:szCs w:val="32"/>
+        </w:rPr>
+        <w:t>Consumibles</w:t>
+      </w:r>
+      <w:r>
+        <w:rPr>
+          <w:rFonts w:ascii="Arial-BoldMT" w:cs="Arial-BoldMT"/>
+          <w:b/>
+          <w:bCs/>
+          <w:sz w:val="32"/>
+          <w:szCs w:val="32"/>
+        </w:rPr>
+        <w:t>:</w:t>
+      </w:r>
+    </w:p>
+    <w:p>
+      <w:pPr>
+        <w:rPr>
+          <w:rFonts w:ascii="Arial-BoldMT" w:cs="Arial-BoldMT"/>
+          <w:bCs/>
+        </w:rPr>
+      </w:pPr>
+      <w:r>
+        <w:rPr>
+          <w:rFonts w:ascii="Arial-BoldMT" w:cs="Arial-BoldMT"/>
+          <w:b/>
+          <w:bCs/>
+        </w:rPr>
+        <w:t>PK:</w:t>
+      </w:r>
+      <w:r>
+        <w:rPr>
+          <w:rFonts w:ascii="Arial-BoldMT" w:cs="Arial-BoldMT"/>
+          <w:bCs/>
+        </w:rPr>
+        <w:t xml:space="preserve"> </w:t>
+      </w:r>
+      <w:proofErr w:type="spellStart"/>
+      <w:r>
+        <w:rPr>
+          <w:rFonts w:ascii="Arial-BoldMT" w:cs="Arial-BoldMT"/>
+          <w:bCs/>
+        </w:rPr>
+        <w:t>id_consumible</w:t>
+      </w:r>
+      <w:proofErr w:type="spellEnd"/>
+    </w:p>
+    <w:p>
+      <w:pPr>
+        <w:rPr>
+          <w:rFonts w:ascii="Arial-BoldMT" w:cs="Arial-BoldMT"/>
+          <w:b/>
+          <w:bCs/>
+          <w:sz w:val="32"/>
+          <w:szCs w:val="32"/>
+        </w:rPr>
+      </w:pPr>
+      <w:proofErr w:type="spellStart"/>
+      <w:r>
+        <w:rPr>
+          <w:rFonts w:ascii="Arial-BoldMT" w:cs="Arial-BoldMT"/>
+          <w:b/>
+          <w:bCs/>
+          <w:sz w:val="32"/>
+          <w:szCs w:val="32"/>
+        </w:rPr>
+        <w:t>Estadias</w:t>
+      </w:r>
+      <w:proofErr w:type="spellEnd"/>
+      <w:r>
+        <w:rPr>
+          <w:rFonts w:ascii="Arial-BoldMT" w:cs="Arial-BoldMT"/>
+          <w:b/>
+          <w:bCs/>
+          <w:sz w:val="32"/>
+          <w:szCs w:val="32"/>
+        </w:rPr>
+        <w:t>:</w:t>
+      </w:r>
+    </w:p>
+    <w:p>
+      <w:pPr>
+        <w:rPr>
+          <w:rFonts w:ascii="Arial-BoldMT" w:cs="Arial-BoldMT"/>
+          <w:bCs/>
+        </w:rPr>
+      </w:pPr>
+      <w:r>
+        <w:rPr>
+          <w:rFonts w:ascii="Arial-BoldMT" w:cs="Arial-BoldMT"/>
+          <w:b/>
+          <w:bCs/>
+        </w:rPr>
+        <w:t>PK:</w:t>
+      </w:r>
+      <w:r>
+        <w:rPr>
+          <w:rFonts w:ascii="Arial-BoldMT" w:cs="Arial-BoldMT"/>
+          <w:bCs/>
+        </w:rPr>
+        <w:t xml:space="preserve"> </w:t>
+      </w:r>
+      <w:proofErr w:type="spellStart"/>
+      <w:r>
+        <w:rPr>
+          <w:rFonts w:ascii="Arial-BoldMT" w:cs="Arial-BoldMT"/>
+          <w:bCs/>
+        </w:rPr>
+        <w:t>id_estadia</w:t>
+      </w:r>
+      <w:proofErr w:type="spellEnd"/>
+      <w:r>
+        <w:rPr>
+          <w:rFonts w:ascii="Arial-BoldMT" w:cs="Arial-BoldMT"/>
+          <w:bCs/>
+        </w:rPr>
+        <w:t xml:space="preserve">                                                                                                                                    </w:t>
+      </w:r>
+      <w:r>
+        <w:rPr>
+          <w:rFonts w:ascii="Arial-BoldMT" w:cs="Arial-BoldMT"/>
+          <w:b/>
+          <w:bCs/>
+        </w:rPr>
+        <w:t>FK:</w:t>
+      </w:r>
+      <w:r>
+        <w:rPr>
+          <w:rFonts w:ascii="Arial-BoldMT" w:cs="Arial-BoldMT"/>
+          <w:bCs/>
+        </w:rPr>
+        <w:t xml:space="preserve"> </w:t>
+      </w:r>
+      <w:proofErr w:type="spellStart"/>
+      <w:r>
+        <w:rPr>
+          <w:rFonts w:ascii="Arial-BoldMT" w:cs="Arial-BoldMT"/>
+          <w:bCs/>
+        </w:rPr>
+        <w:t>id_reserva</w:t>
+      </w:r>
+      <w:proofErr w:type="spellEnd"/>
+      <w:r>
+        <w:rPr>
+          <w:rFonts w:ascii="Arial-BoldMT" w:cs="Arial-BoldMT"/>
+          <w:bCs/>
+        </w:rPr>
+        <w:t xml:space="preserve">, </w:t>
+      </w:r>
+      <w:proofErr w:type="spellStart"/>
+      <w:r>
+        <w:rPr>
+          <w:rFonts w:ascii="Arial-BoldMT" w:cs="Arial-BoldMT"/>
+          <w:bCs/>
+        </w:rPr>
+        <w:t>id_usuario</w:t>
+      </w:r>
+      <w:proofErr w:type="spellEnd"/>
+    </w:p>
+    <w:p>
+      <w:pPr>
+        <w:rPr>
+          <w:rFonts w:ascii="Arial-BoldMT" w:cs="Arial-BoldMT"/>
+          <w:b/>
+          <w:bCs/>
+          <w:sz w:val="32"/>
+          <w:szCs w:val="32"/>
+        </w:rPr>
+      </w:pPr>
+      <w:proofErr w:type="spellStart"/>
+      <w:r>
+        <w:rPr>
+          <w:rFonts w:ascii="Arial-BoldMT" w:cs="Arial-BoldMT"/>
+          <w:b/>
+          <w:bCs/>
+          <w:sz w:val="32"/>
+          <w:szCs w:val="32"/>
+        </w:rPr>
+        <w:t>EstadiasXHabitaciones</w:t>
+      </w:r>
+      <w:proofErr w:type="spellEnd"/>
+      <w:r>
+        <w:rPr>
+          <w:rFonts w:ascii="Arial-BoldMT" w:cs="Arial-BoldMT"/>
+          <w:b/>
+          <w:bCs/>
+          <w:sz w:val="32"/>
+          <w:szCs w:val="32"/>
+        </w:rPr>
+        <w:t>:</w:t>
+      </w:r>
+    </w:p>
+    <w:p>
+      <w:pPr>
+        <w:rPr>
+          <w:rFonts w:ascii="Arial-BoldMT" w:cs="Arial-BoldMT"/>
+          <w:bCs/>
+        </w:rPr>
+      </w:pPr>
+      <w:r>
+        <w:rPr>
+          <w:rFonts w:ascii="Arial-BoldMT" w:cs="Arial-BoldMT"/>
+          <w:b/>
+          <w:bCs/>
+        </w:rPr>
+        <w:t>PK/FK:</w:t>
+      </w:r>
+      <w:r>
+        <w:rPr>
+          <w:rFonts w:ascii="Arial-BoldMT" w:cs="Arial-BoldMT"/>
+          <w:bCs/>
+        </w:rPr>
+        <w:t xml:space="preserve"> </w:t>
+      </w:r>
+      <w:proofErr w:type="spellStart"/>
+      <w:r>
+        <w:rPr>
+          <w:rFonts w:ascii="Arial-BoldMT" w:cs="Arial-BoldMT"/>
+          <w:bCs/>
+        </w:rPr>
+        <w:t>id_estadia</w:t>
+      </w:r>
+      <w:proofErr w:type="spellEnd"/>
+      <w:r>
+        <w:rPr>
+          <w:rFonts w:ascii="Arial-BoldMT" w:cs="Arial-BoldMT"/>
+          <w:bCs/>
+        </w:rPr>
+        <w:t xml:space="preserve">, </w:t>
+      </w:r>
+      <w:proofErr w:type="spellStart"/>
+      <w:r>
+        <w:rPr>
+          <w:rFonts w:ascii="Arial-BoldMT" w:cs="Arial-BoldMT"/>
+          <w:bCs/>
+        </w:rPr>
+        <w:t>id_habitacion</w:t>
+      </w:r>
+      <w:proofErr w:type="spellEnd"/>
+    </w:p>
+    <w:p>
+      <w:pPr>
+        <w:rPr>
+          <w:rFonts w:ascii="Arial-BoldMT" w:cs="Arial-BoldMT"/>
+          <w:b/>
+          <w:bCs/>
+          <w:sz w:val="32"/>
+          <w:szCs w:val="32"/>
+        </w:rPr>
+      </w:pPr>
+      <w:r>
+        <w:rPr>
+          <w:rFonts w:ascii="Arial-BoldMT" w:cs="Arial-BoldMT"/>
+          <w:b/>
+          <w:bCs/>
+          <w:sz w:val="32"/>
+          <w:szCs w:val="32"/>
+        </w:rPr>
+        <w:t>Habitaciones:</w:t>
+      </w:r>
+    </w:p>
+    <w:p>
+      <w:pPr>
+        <w:rPr>
+          <w:rFonts w:ascii="Arial-BoldMT" w:cs="Arial-BoldMT"/>
+          <w:bCs/>
+        </w:rPr>
+      </w:pPr>
+      <w:r>
+        <w:rPr>
+          <w:rFonts w:ascii="Arial-BoldMT" w:cs="Arial-BoldMT"/>
+          <w:b/>
+          <w:bCs/>
+        </w:rPr>
+        <w:t>PK:</w:t>
+      </w:r>
+      <w:r>
+        <w:rPr>
+          <w:rFonts w:ascii="Arial-BoldMT" w:cs="Arial-BoldMT"/>
+          <w:bCs/>
+        </w:rPr>
+        <w:t xml:space="preserve"> </w:t>
+      </w:r>
+      <w:proofErr w:type="spellStart"/>
+      <w:r>
+        <w:rPr>
+          <w:rFonts w:ascii="Arial-BoldMT" w:cs="Arial-BoldMT"/>
+          <w:bCs/>
+        </w:rPr>
+        <w:t>id_habitacion</w:t>
+      </w:r>
+      <w:proofErr w:type="spellEnd"/>
+      <w:r>
+        <w:rPr>
+          <w:rFonts w:ascii="Arial-BoldMT" w:cs="Arial-BoldMT"/>
+          <w:bCs/>
+        </w:rPr>
+        <w:t xml:space="preserve">                                                                                                                               </w:t>
+      </w:r>
+      <w:r>
+        <w:rPr>
+          <w:rFonts w:ascii="Arial-BoldMT" w:cs="Arial-BoldMT"/>
+          <w:b/>
+          <w:bCs/>
+        </w:rPr>
+        <w:t>FK:</w:t>
+      </w:r>
+      <w:r>
+        <w:rPr>
+          <w:rFonts w:ascii="Arial-BoldMT" w:cs="Arial-BoldMT"/>
+          <w:bCs/>
+        </w:rPr>
+        <w:t xml:space="preserve"> </w:t>
+      </w:r>
+      <w:proofErr w:type="spellStart"/>
+      <w:r>
+        <w:rPr>
+          <w:rFonts w:ascii="Arial-BoldMT" w:cs="Arial-BoldMT"/>
+          <w:bCs/>
+        </w:rPr>
+        <w:t>id_hotel</w:t>
+      </w:r>
+      <w:proofErr w:type="spellEnd"/>
+      <w:r>
+        <w:rPr>
+          <w:rFonts w:ascii="Arial-BoldMT" w:cs="Arial-BoldMT"/>
+          <w:bCs/>
+        </w:rPr>
+        <w:t xml:space="preserve">, </w:t>
+      </w:r>
+      <w:proofErr w:type="spellStart"/>
+      <w:r>
+        <w:rPr>
+          <w:rFonts w:ascii="Arial-BoldMT" w:cs="Arial-BoldMT"/>
+          <w:bCs/>
+        </w:rPr>
+        <w:t>id_tipo_habitacion</w:t>
+      </w:r>
+      <w:proofErr w:type="spellEnd"/>
+    </w:p>
+    <w:p>
+      <w:pPr>
+        <w:rPr>
+          <w:rFonts w:ascii="Arial-BoldMT" w:cs="Arial-BoldMT"/>
+          <w:b/>
+          <w:bCs/>
+          <w:sz w:val="32"/>
+          <w:szCs w:val="32"/>
+        </w:rPr>
+      </w:pPr>
+      <w:r>
+        <w:rPr>
+          <w:rFonts w:ascii="Arial-BoldMT" w:cs="Arial-BoldMT"/>
+          <w:b/>
+          <w:bCs/>
+          <w:sz w:val="32"/>
+          <w:szCs w:val="32"/>
+        </w:rPr>
+        <w:t>Usuarios:</w:t>
+      </w:r>
+    </w:p>
+    <w:p>
+      <w:pPr>
+        <w:rPr>
+          <w:rFonts w:ascii="Arial-BoldMT" w:cs="Arial-BoldMT"/>
+          <w:bCs/>
+        </w:rPr>
+      </w:pPr>
+      <w:r>
+        <w:rPr>
+          <w:rFonts w:ascii="Arial-BoldMT" w:cs="Arial-BoldMT"/>
+          <w:b/>
+          <w:bCs/>
+        </w:rPr>
+        <w:t>PK:</w:t>
+      </w:r>
+      <w:r>
+        <w:rPr>
+          <w:rFonts w:ascii="Arial-BoldMT" w:cs="Arial-BoldMT"/>
+          <w:bCs/>
+        </w:rPr>
+        <w:t xml:space="preserve"> </w:t>
+      </w:r>
+      <w:proofErr w:type="spellStart"/>
+      <w:r>
+        <w:rPr>
+          <w:rFonts w:ascii="Arial-BoldMT" w:cs="Arial-BoldMT"/>
+          <w:bCs/>
+        </w:rPr>
+        <w:t>id_usuario</w:t>
+      </w:r>
+      <w:proofErr w:type="spellEnd"/>
+      <w:r>
+        <w:rPr>
+          <w:rFonts w:ascii="Arial-BoldMT" w:cs="Arial-BoldMT"/>
+          <w:bCs/>
+        </w:rPr>
+        <w:t xml:space="preserve">                                                                                                                                       </w:t>
+      </w:r>
+      <w:r>
+        <w:rPr>
+          <w:rFonts w:ascii="Arial-BoldMT" w:cs="Arial-BoldMT"/>
+          <w:b/>
+          <w:bCs/>
+        </w:rPr>
+        <w:t>PK:</w:t>
+      </w:r>
+      <w:r>
+        <w:rPr>
+          <w:rFonts w:ascii="Arial-BoldMT" w:cs="Arial-BoldMT"/>
+          <w:bCs/>
+        </w:rPr>
+        <w:t xml:space="preserve"> </w:t>
+      </w:r>
+      <w:proofErr w:type="spellStart"/>
+      <w:r>
+        <w:rPr>
+          <w:rFonts w:ascii="Arial-BoldMT" w:cs="Arial-BoldMT"/>
+          <w:bCs/>
+        </w:rPr>
+        <w:t>id_tipo_documento</w:t>
+      </w:r>
+      <w:proofErr w:type="spellEnd"/>
+    </w:p>
+    <w:p>
+      <w:pPr>
+        <w:rPr>
+          <w:rFonts w:ascii="Arial-BoldMT" w:cs="Arial-BoldMT"/>
+          <w:b/>
+          <w:bCs/>
+          <w:sz w:val="32"/>
+          <w:szCs w:val="32"/>
+        </w:rPr>
+      </w:pPr>
+    </w:p>
+    <w:p>
+      <w:pPr>
+        <w:rPr>
+          <w:rFonts w:ascii="Arial-BoldMT" w:cs="Arial-BoldMT"/>
+          <w:b/>
+          <w:bCs/>
+          <w:sz w:val="32"/>
+          <w:szCs w:val="32"/>
+        </w:rPr>
+      </w:pPr>
+      <w:proofErr w:type="spellStart"/>
+      <w:r>
+        <w:rPr>
+          <w:rFonts w:ascii="Arial-BoldMT" w:cs="Arial-BoldMT"/>
+          <w:b/>
+          <w:bCs/>
+          <w:sz w:val="32"/>
+          <w:szCs w:val="32"/>
+        </w:rPr>
         <w:lastRenderedPageBreak/>
-        <w:t>Consumos:</w:t>
+        <w:t>ReservasXHabitaciones</w:t>
+      </w:r>
+      <w:proofErr w:type="spellEnd"/>
+      <w:r>
+        <w:rPr>
+          <w:rFonts w:ascii="Arial-BoldMT" w:cs="Arial-BoldMT"/>
+          <w:b/>
+          <w:bCs/>
+          <w:sz w:val="32"/>
+          <w:szCs w:val="32"/>
+        </w:rPr>
+        <w:t>:</w:t>
+      </w:r>
+    </w:p>
+    <w:p>
+      <w:pPr>
+        <w:rPr>
+          <w:rFonts w:ascii="Arial-BoldMT" w:cs="Arial-BoldMT"/>
+          <w:bCs/>
+        </w:rPr>
+      </w:pPr>
+      <w:r>
+        <w:rPr>
+          <w:rFonts w:ascii="Arial-BoldMT" w:cs="Arial-BoldMT"/>
+          <w:b/>
+          <w:bCs/>
+        </w:rPr>
+        <w:t>PK/FK:</w:t>
+      </w:r>
+      <w:r>
+        <w:rPr>
+          <w:rFonts w:ascii="Arial-BoldMT" w:cs="Arial-BoldMT"/>
+          <w:bCs/>
+        </w:rPr>
+        <w:t xml:space="preserve"> </w:t>
+      </w:r>
+      <w:proofErr w:type="spellStart"/>
+      <w:r>
+        <w:rPr>
+          <w:rFonts w:ascii="Arial-BoldMT" w:cs="Arial-BoldMT"/>
+          <w:bCs/>
+        </w:rPr>
+        <w:t>id_reserva</w:t>
+      </w:r>
+      <w:proofErr w:type="spellEnd"/>
+      <w:r>
+        <w:rPr>
+          <w:rFonts w:ascii="Arial-BoldMT" w:cs="Arial-BoldMT"/>
+          <w:bCs/>
+        </w:rPr>
+        <w:t xml:space="preserve">, </w:t>
+      </w:r>
+      <w:proofErr w:type="spellStart"/>
+      <w:r>
+        <w:rPr>
+          <w:rFonts w:ascii="Arial-BoldMT" w:cs="Arial-BoldMT"/>
+          <w:bCs/>
+        </w:rPr>
+        <w:t>id_habitacion</w:t>
+      </w:r>
+      <w:proofErr w:type="spellEnd"/>
+    </w:p>
+    <w:p>
+      <w:pPr>
+        <w:rPr>
+          <w:rFonts w:ascii="Arial-BoldMT" w:cs="Arial-BoldMT"/>
+          <w:bCs/>
+        </w:rPr>
+      </w:pPr>
+    </w:p>
+    <w:p>
+      <w:pPr>
+        <w:rPr>
+          <w:rFonts w:ascii="Arial-BoldMT" w:cs="Arial-BoldMT"/>
+          <w:b/>
+          <w:bCs/>
+          <w:sz w:val="32"/>
+          <w:szCs w:val="32"/>
+        </w:rPr>
+      </w:pPr>
+      <w:proofErr w:type="spellStart"/>
+      <w:r>
+        <w:rPr>
+          <w:rFonts w:ascii="Arial-BoldMT" w:cs="Arial-BoldMT"/>
+          <w:b/>
+          <w:bCs/>
+          <w:sz w:val="32"/>
+          <w:szCs w:val="32"/>
+        </w:rPr>
+        <w:t>Tipos_habitacion</w:t>
+      </w:r>
+      <w:proofErr w:type="spellEnd"/>
+      <w:r>
+        <w:rPr>
+          <w:rFonts w:ascii="Arial-BoldMT" w:cs="Arial-BoldMT"/>
+          <w:b/>
+          <w:bCs/>
+          <w:sz w:val="32"/>
+          <w:szCs w:val="32"/>
+        </w:rPr>
+        <w:t>:</w:t>
       </w:r>
     </w:p>
     <w:p>
@@ -2149,16 +3326,153 @@
           <w:rFonts w:ascii="Arial-BoldMT" w:cs="Arial-BoldMT"/>
           <w:bCs/>
         </w:rPr>
-        <w:t>id_consumo</w:t>
-      </w:r>
-      <w:proofErr w:type="spellEnd"/>
-      <w:r>
-        <w:rPr>
-          <w:rFonts w:ascii="Arial-BoldMT" w:cs="Arial-BoldMT"/>
-          <w:bCs/>
-        </w:rPr>
-        <w:t xml:space="preserve">                                                                                                                                 </w:t>
-      </w:r>
+        <w:t>id_tipo_habitacion</w:t>
+      </w:r>
+      <w:proofErr w:type="spellEnd"/>
+    </w:p>
+    <w:p>
+      <w:pPr>
+        <w:rPr>
+          <w:rFonts w:ascii="Arial-BoldMT" w:cs="Arial-BoldMT"/>
+          <w:b/>
+          <w:bCs/>
+          <w:sz w:val="32"/>
+          <w:szCs w:val="32"/>
+        </w:rPr>
+      </w:pPr>
+      <w:proofErr w:type="spellStart"/>
+      <w:r>
+        <w:rPr>
+          <w:rFonts w:ascii="Arial-BoldMT" w:cs="Arial-BoldMT"/>
+          <w:b/>
+          <w:bCs/>
+          <w:sz w:val="32"/>
+          <w:szCs w:val="32"/>
+        </w:rPr>
+        <w:t>UsuariosXRoles</w:t>
+      </w:r>
+      <w:proofErr w:type="spellEnd"/>
+    </w:p>
+    <w:p>
+      <w:pPr>
+        <w:rPr>
+          <w:rFonts w:ascii="Arial-BoldMT" w:cs="Arial-BoldMT"/>
+          <w:bCs/>
+        </w:rPr>
+      </w:pPr>
+      <w:r>
+        <w:rPr>
+          <w:rFonts w:ascii="Arial-BoldMT" w:cs="Arial-BoldMT"/>
+          <w:b/>
+          <w:bCs/>
+        </w:rPr>
+        <w:t>PK/FK:</w:t>
+      </w:r>
+      <w:r>
+        <w:rPr>
+          <w:rFonts w:ascii="Arial-BoldMT" w:cs="Arial-BoldMT"/>
+          <w:bCs/>
+        </w:rPr>
+        <w:t xml:space="preserve"> </w:t>
+      </w:r>
+      <w:proofErr w:type="spellStart"/>
+      <w:r>
+        <w:rPr>
+          <w:rFonts w:ascii="Arial-BoldMT" w:cs="Arial-BoldMT"/>
+          <w:bCs/>
+        </w:rPr>
+        <w:t>id_rol</w:t>
+      </w:r>
+      <w:proofErr w:type="spellEnd"/>
+      <w:r>
+        <w:rPr>
+          <w:rFonts w:ascii="Arial-BoldMT" w:cs="Arial-BoldMT"/>
+          <w:bCs/>
+        </w:rPr>
+        <w:t xml:space="preserve">, </w:t>
+      </w:r>
+      <w:proofErr w:type="spellStart"/>
+      <w:r>
+        <w:rPr>
+          <w:rFonts w:ascii="Arial-BoldMT" w:cs="Arial-BoldMT"/>
+          <w:bCs/>
+        </w:rPr>
+        <w:t>id_usuario</w:t>
+      </w:r>
+      <w:proofErr w:type="spellEnd"/>
+    </w:p>
+    <w:p>
+      <w:pPr>
+        <w:rPr>
+          <w:rFonts w:ascii="Arial-BoldMT" w:cs="Arial-BoldMT"/>
+          <w:b/>
+          <w:bCs/>
+          <w:sz w:val="32"/>
+          <w:szCs w:val="32"/>
+        </w:rPr>
+      </w:pPr>
+      <w:proofErr w:type="spellStart"/>
+      <w:r>
+        <w:rPr>
+          <w:rFonts w:ascii="Arial-BoldMT" w:cs="Arial-BoldMT"/>
+          <w:b/>
+          <w:bCs/>
+          <w:sz w:val="32"/>
+          <w:szCs w:val="32"/>
+        </w:rPr>
+        <w:t>Cancelaciones_Reserva</w:t>
+      </w:r>
+      <w:proofErr w:type="spellEnd"/>
+      <w:r>
+        <w:rPr>
+          <w:rFonts w:ascii="Arial-BoldMT" w:cs="Arial-BoldMT"/>
+          <w:b/>
+          <w:bCs/>
+          <w:sz w:val="32"/>
+          <w:szCs w:val="32"/>
+        </w:rPr>
+        <w:t>:</w:t>
+      </w:r>
+    </w:p>
+    <w:p>
+      <w:pPr>
+        <w:rPr>
+          <w:rFonts w:ascii="Arial-BoldMT" w:cs="Arial-BoldMT"/>
+          <w:bCs/>
+        </w:rPr>
+      </w:pPr>
+      <w:r>
+        <w:rPr>
+          <w:rFonts w:ascii="Arial-BoldMT" w:cs="Arial-BoldMT"/>
+          <w:b/>
+          <w:bCs/>
+        </w:rPr>
+        <w:t>PK:</w:t>
+      </w:r>
+      <w:r>
+        <w:rPr>
+          <w:rFonts w:ascii="Arial-BoldMT" w:cs="Arial-BoldMT"/>
+          <w:bCs/>
+        </w:rPr>
+        <w:t xml:space="preserve"> </w:t>
+      </w:r>
+      <w:proofErr w:type="spellStart"/>
+      <w:r>
+        <w:rPr>
+          <w:rFonts w:ascii="Arial-BoldMT" w:cs="Arial-BoldMT"/>
+          <w:bCs/>
+        </w:rPr>
+        <w:t>id_cancelacion_reserva</w:t>
+      </w:r>
+      <w:proofErr w:type="spellEnd"/>
+      <w:r>
+        <w:rPr>
+          <w:rFonts w:ascii="Arial-BoldMT" w:cs="Arial-BoldMT"/>
+          <w:bCs/>
+        </w:rPr>
+        <w:t xml:space="preserve">                                                                                                                  </w:t>
+      </w:r>
+      <w:proofErr w:type="spellStart"/>
       <w:r>
         <w:rPr>
           <w:rFonts w:ascii="Arial-BoldMT" w:cs="Arial-BoldMT"/>
@@ -2172,6 +3486,51 @@
           <w:rFonts w:ascii="Arial-BoldMT" w:cs="Arial-BoldMT"/>
           <w:bCs/>
         </w:rPr>
+        <w:t>id_usuario</w:t>
+      </w:r>
+      <w:proofErr w:type="spellEnd"/>
+    </w:p>
+    <w:p>
+      <w:pPr>
+        <w:rPr>
+          <w:rFonts w:ascii="Arial-BoldMT" w:cs="Arial-BoldMT"/>
+          <w:b/>
+          <w:bCs/>
+          <w:sz w:val="32"/>
+          <w:szCs w:val="32"/>
+        </w:rPr>
+      </w:pPr>
+      <w:r>
+        <w:rPr>
+          <w:rFonts w:ascii="Arial-BoldMT" w:cs="Arial-BoldMT"/>
+          <w:b/>
+          <w:bCs/>
+          <w:sz w:val="32"/>
+          <w:szCs w:val="32"/>
+        </w:rPr>
+        <w:t>Reservas:</w:t>
+      </w:r>
+    </w:p>
+    <w:p>
+      <w:pPr>
+        <w:rPr>
+          <w:rFonts w:ascii="Arial-BoldMT" w:cs="Arial-BoldMT"/>
+          <w:bCs/>
+        </w:rPr>
+      </w:pPr>
+      <w:r>
+        <w:rPr>
+          <w:rFonts w:ascii="Arial-BoldMT" w:cs="Arial-BoldMT"/>
+          <w:b/>
+          <w:bCs/>
+        </w:rPr>
+        <w:t>PK:</w:t>
+      </w:r>
+      <w:r>
+        <w:rPr>
+          <w:rFonts w:ascii="Arial-BoldMT" w:cs="Arial-BoldMT"/>
+          <w:bCs/>
+        </w:rPr>
         <w:t xml:space="preserve"> </w:t>
       </w:r>
       <w:proofErr w:type="spellStart"/>
@@ -2180,7 +3539,38 @@
           <w:rFonts w:ascii="Arial-BoldMT" w:cs="Arial-BoldMT"/>
           <w:bCs/>
         </w:rPr>
-        <w:t>id_consumible</w:t>
+        <w:t>id_reserva</w:t>
+      </w:r>
+      <w:proofErr w:type="spellEnd"/>
+      <w:r>
+        <w:rPr>
+          <w:rFonts w:ascii="Arial-BoldMT" w:cs="Arial-BoldMT"/>
+          <w:bCs/>
+        </w:rPr>
+        <w:t xml:space="preserve">                                                                                                                                        </w:t>
+      </w:r>
+      <w:r>
+        <w:rPr>
+          <w:rFonts w:ascii="Arial-BoldMT" w:cs="Arial-BoldMT"/>
+          <w:b/>
+          <w:bCs/>
+        </w:rPr>
+        <w:t>FK:</w:t>
+      </w:r>
+      <w:r>
+        <w:rPr>
+          <w:rFonts w:ascii="Arial-BoldMT" w:cs="Arial-BoldMT"/>
+          <w:bCs/>
+        </w:rPr>
+        <w:t xml:space="preserve"> </w:t>
+      </w:r>
+      <w:proofErr w:type="spellStart"/>
+      <w:r>
+        <w:rPr>
+          <w:rFonts w:ascii="Arial-BoldMT" w:cs="Arial-BoldMT"/>
+          <w:bCs/>
+        </w:rPr>
+        <w:t>id_usuario</w:t>
       </w:r>
       <w:proofErr w:type="spellEnd"/>
       <w:r>
@@ -2196,7 +3586,7 @@
           <w:rFonts w:ascii="Arial-BoldMT" w:cs="Arial-BoldMT"/>
           <w:bCs/>
         </w:rPr>
-        <w:t>id_estadia</w:t>
+        <w:t>id_regimen</w:t>
       </w:r>
       <w:proofErr w:type="spellEnd"/>
       <w:r>
@@ -2212,32 +3602,107 @@
           <w:rFonts w:ascii="Arial-BoldMT" w:cs="Arial-BoldMT"/>
           <w:bCs/>
         </w:rPr>
-        <w:t>id_habitacion</w:t>
-      </w:r>
-      <w:proofErr w:type="spellEnd"/>
-    </w:p>
-    <w:p>
-      <w:pPr>
-        <w:rPr>
-          <w:rFonts w:ascii="Arial-BoldMT" w:cs="Arial-BoldMT"/>
-          <w:b/>
-          <w:bCs/>
-          <w:sz w:val="32"/>
-          <w:szCs w:val="32"/>
-        </w:rPr>
-      </w:pPr>
-      <w:proofErr w:type="spellStart"/>
-      <w:r>
-        <w:rPr>
-          <w:rFonts w:ascii="Arial-BoldMT" w:cs="Arial-BoldMT"/>
-          <w:b/>
-          <w:bCs/>
-          <w:sz w:val="32"/>
-          <w:szCs w:val="32"/>
-        </w:rPr>
-        <w:t>ClientesXEstadias</w:t>
-      </w:r>
-      <w:proofErr w:type="spellEnd"/>
+        <w:t>id_estado_reserva</w:t>
+      </w:r>
+      <w:proofErr w:type="spellEnd"/>
+    </w:p>
+    <w:p>
+      <w:pPr>
+        <w:rPr>
+          <w:rFonts w:ascii="Arial-BoldMT" w:cs="Arial-BoldMT"/>
+          <w:b/>
+          <w:bCs/>
+          <w:sz w:val="32"/>
+          <w:szCs w:val="32"/>
+        </w:rPr>
+      </w:pPr>
+      <w:proofErr w:type="spellStart"/>
+      <w:r>
+        <w:rPr>
+          <w:rFonts w:ascii="Arial-BoldMT" w:cs="Arial-BoldMT"/>
+          <w:b/>
+          <w:bCs/>
+          <w:sz w:val="32"/>
+          <w:szCs w:val="32"/>
+        </w:rPr>
+        <w:t>Estados_reserva</w:t>
+      </w:r>
+      <w:proofErr w:type="spellEnd"/>
+      <w:r>
+        <w:rPr>
+          <w:rFonts w:ascii="Arial-BoldMT" w:cs="Arial-BoldMT"/>
+          <w:b/>
+          <w:bCs/>
+          <w:sz w:val="32"/>
+          <w:szCs w:val="32"/>
+        </w:rPr>
+        <w:t>:</w:t>
+      </w:r>
+    </w:p>
+    <w:p>
+      <w:pPr>
+        <w:rPr>
+          <w:rFonts w:ascii="Arial-BoldMT" w:cs="Arial-BoldMT"/>
+          <w:bCs/>
+        </w:rPr>
+      </w:pPr>
+      <w:r>
+        <w:rPr>
+          <w:rFonts w:ascii="Arial-BoldMT" w:cs="Arial-BoldMT"/>
+          <w:b/>
+          <w:bCs/>
+        </w:rPr>
+        <w:t>PK:</w:t>
+      </w:r>
+      <w:r>
+        <w:rPr>
+          <w:rFonts w:ascii="Arial-BoldMT" w:cs="Arial-BoldMT"/>
+          <w:bCs/>
+        </w:rPr>
+        <w:t xml:space="preserve"> </w:t>
+      </w:r>
+      <w:proofErr w:type="spellStart"/>
+      <w:r>
+        <w:rPr>
+          <w:rFonts w:ascii="Arial-BoldMT" w:cs="Arial-BoldMT"/>
+          <w:bCs/>
+        </w:rPr>
+        <w:t>id_estado_reserva</w:t>
+      </w:r>
+      <w:proofErr w:type="spellEnd"/>
+    </w:p>
+    <w:p>
+      <w:pPr>
+        <w:rPr>
+          <w:rFonts w:ascii="Arial-BoldMT" w:cs="Arial-BoldMT"/>
+          <w:b/>
+          <w:bCs/>
+          <w:sz w:val="32"/>
+          <w:szCs w:val="32"/>
+        </w:rPr>
+      </w:pPr>
+      <w:proofErr w:type="spellStart"/>
+      <w:r>
+        <w:rPr>
+          <w:rFonts w:ascii="Arial-BoldMT" w:cs="Arial-BoldMT"/>
+          <w:b/>
+          <w:bCs/>
+          <w:sz w:val="32"/>
+          <w:szCs w:val="32"/>
+        </w:rPr>
+        <w:t>UsuariosXHoteles</w:t>
+      </w:r>
+      <w:proofErr w:type="spellEnd"/>
+      <w:r>
+        <w:rPr>
+          <w:rFonts w:ascii="Arial-BoldMT" w:cs="Arial-BoldMT"/>
+          <w:b/>
+          <w:bCs/>
+          <w:sz w:val="32"/>
+          <w:szCs w:val="32"/>
+        </w:rPr>
+        <w:t>:</w:t>
+      </w:r>
     </w:p>
     <w:p>
       <w:pPr>
@@ -2267,7 +3732,7 @@
           <w:rFonts w:ascii="Arial-BoldMT" w:cs="Arial-BoldMT"/>
           <w:bCs/>
         </w:rPr>
-        <w:t>id_cliente</w:t>
+        <w:t>id_usuario</w:t>
       </w:r>
       <w:proofErr w:type="spellEnd"/>
       <w:r>
@@ -2283,30 +3748,30 @@
           <w:rFonts w:ascii="Arial-BoldMT" w:cs="Arial-BoldMT"/>
           <w:bCs/>
         </w:rPr>
-        <w:t>id_estadia</w:t>
-      </w:r>
-      <w:proofErr w:type="spellEnd"/>
-    </w:p>
-    <w:p>
-      <w:pPr>
-        <w:rPr>
-          <w:rFonts w:ascii="Arial-BoldMT" w:cs="Arial-BoldMT"/>
-          <w:b/>
-          <w:bCs/>
-          <w:sz w:val="32"/>
-          <w:szCs w:val="32"/>
-        </w:rPr>
-      </w:pPr>
-      <w:proofErr w:type="spellStart"/>
-      <w:r>
-        <w:rPr>
-          <w:rFonts w:ascii="Arial-BoldMT" w:cs="Arial-BoldMT"/>
-          <w:b/>
-          <w:bCs/>
-          <w:sz w:val="32"/>
-          <w:szCs w:val="32"/>
-        </w:rPr>
-        <w:t>Cierres_Temporales_Habitacion</w:t>
+        <w:t>id_hotel</w:t>
+      </w:r>
+      <w:proofErr w:type="spellEnd"/>
+    </w:p>
+    <w:p>
+      <w:pPr>
+        <w:rPr>
+          <w:rFonts w:ascii="Arial-BoldMT" w:cs="Arial-BoldMT"/>
+          <w:b/>
+          <w:bCs/>
+          <w:sz w:val="32"/>
+          <w:szCs w:val="32"/>
+        </w:rPr>
+      </w:pPr>
+      <w:proofErr w:type="spellStart"/>
+      <w:r>
+        <w:rPr>
+          <w:rFonts w:ascii="Arial-BoldMT" w:cs="Arial-BoldMT"/>
+          <w:b/>
+          <w:bCs/>
+          <w:sz w:val="32"/>
+          <w:szCs w:val="32"/>
+        </w:rPr>
+        <w:t>Paises</w:t>
       </w:r>
       <w:proofErr w:type="spellEnd"/>
       <w:r>
@@ -2348,23 +3813,45 @@
           <w:rFonts w:ascii="Arial-BoldMT" w:cs="Arial-BoldMT"/>
           <w:bCs/>
         </w:rPr>
-        <w:t>id_cierre_temporales_habitacion</w:t>
-      </w:r>
-      <w:proofErr w:type="spellEnd"/>
-      <w:r>
-        <w:rPr>
-          <w:rFonts w:ascii="Arial-BoldMT" w:cs="Arial-BoldMT"/>
-          <w:bCs/>
-        </w:rPr>
-        <w:t xml:space="preserve">                                                                                                 </w:t>
-      </w:r>
-      <w:r>
-        <w:rPr>
-          <w:rFonts w:ascii="Arial-BoldMT" w:cs="Arial-BoldMT"/>
-          <w:b/>
-          <w:bCs/>
-        </w:rPr>
-        <w:t>FK:</w:t>
+        <w:t>id_pais</w:t>
+      </w:r>
+      <w:proofErr w:type="spellEnd"/>
+    </w:p>
+    <w:p>
+      <w:pPr>
+        <w:rPr>
+          <w:rFonts w:ascii="Arial-BoldMT" w:cs="Arial-BoldMT"/>
+          <w:b/>
+          <w:bCs/>
+          <w:sz w:val="32"/>
+          <w:szCs w:val="32"/>
+        </w:rPr>
+      </w:pPr>
+      <w:r>
+        <w:rPr>
+          <w:rFonts w:ascii="Arial-BoldMT" w:cs="Arial-BoldMT"/>
+          <w:b/>
+          <w:bCs/>
+          <w:sz w:val="32"/>
+          <w:szCs w:val="32"/>
+        </w:rPr>
+        <w:t>Roles:</w:t>
+      </w:r>
+    </w:p>
+    <w:p>
+      <w:pPr>
+        <w:rPr>
+          <w:rFonts w:ascii="Arial-BoldMT" w:cs="Arial-BoldMT"/>
+          <w:bCs/>
+        </w:rPr>
+      </w:pPr>
+      <w:r>
+        <w:rPr>
+          <w:rFonts w:ascii="Arial-BoldMT" w:cs="Arial-BoldMT"/>
+          <w:b/>
+          <w:bCs/>
+        </w:rPr>
+        <w:t>PK:</w:t>
       </w:r>
       <w:r>
         <w:rPr>
@@ -2379,30 +3866,32 @@
           <w:rFonts w:ascii="Arial-BoldMT" w:cs="Arial-BoldMT"/>
           <w:bCs/>
         </w:rPr>
-        <w:t>id_habitacion</w:t>
-      </w:r>
-      <w:proofErr w:type="spellEnd"/>
-    </w:p>
-    <w:p>
-      <w:pPr>
-        <w:rPr>
-          <w:rFonts w:ascii="Arial-BoldMT" w:cs="Arial-BoldMT"/>
-          <w:b/>
-          <w:bCs/>
-          <w:sz w:val="32"/>
-          <w:szCs w:val="32"/>
-        </w:rPr>
-      </w:pPr>
-      <w:r>
-        <w:rPr>
-          <w:rFonts w:ascii="Arial-BoldMT" w:cs="Arial-BoldMT"/>
-          <w:b/>
-          <w:bCs/>
-          <w:sz w:val="32"/>
-          <w:szCs w:val="32"/>
-        </w:rPr>
-        <w:t>Consumibles</w:t>
-      </w:r>
+        <w:t>id_rol</w:t>
+      </w:r>
+      <w:proofErr w:type="spellEnd"/>
+    </w:p>
+    <w:p>
+      <w:pPr>
+        <w:rPr>
+          <w:rFonts w:ascii="Arial-BoldMT" w:cs="Arial-BoldMT"/>
+          <w:b/>
+          <w:bCs/>
+          <w:sz w:val="32"/>
+          <w:szCs w:val="32"/>
+        </w:rPr>
+      </w:pPr>
+      <w:proofErr w:type="spellStart"/>
+      <w:r>
+        <w:rPr>
+          <w:rFonts w:ascii="Arial-BoldMT" w:cs="Arial-BoldMT"/>
+          <w:b/>
+          <w:bCs/>
+          <w:sz w:val="32"/>
+          <w:szCs w:val="32"/>
+        </w:rPr>
+        <w:t>RolesXFuncionalidades</w:t>
+      </w:r>
+      <w:proofErr w:type="spellEnd"/>
       <w:r>
         <w:rPr>
           <w:rFonts w:ascii="Arial-BoldMT" w:cs="Arial-BoldMT"/>
@@ -2427,6 +3916,81 @@
           <w:b/>
           <w:bCs/>
         </w:rPr>
+        <w:t>PK/FK:</w:t>
+      </w:r>
+      <w:r>
+        <w:rPr>
+          <w:rFonts w:ascii="Arial-BoldMT" w:cs="Arial-BoldMT"/>
+          <w:bCs/>
+        </w:rPr>
+        <w:t xml:space="preserve"> </w:t>
+      </w:r>
+      <w:proofErr w:type="spellStart"/>
+      <w:r>
+        <w:rPr>
+          <w:rFonts w:ascii="Arial-BoldMT" w:cs="Arial-BoldMT"/>
+          <w:bCs/>
+        </w:rPr>
+        <w:t>id_rol</w:t>
+      </w:r>
+      <w:proofErr w:type="spellEnd"/>
+      <w:r>
+        <w:rPr>
+          <w:rFonts w:ascii="Arial-BoldMT" w:cs="Arial-BoldMT"/>
+          <w:bCs/>
+        </w:rPr>
+        <w:t xml:space="preserve">, </w:t>
+      </w:r>
+      <w:proofErr w:type="spellStart"/>
+      <w:r>
+        <w:rPr>
+          <w:rFonts w:ascii="Arial-BoldMT" w:cs="Arial-BoldMT"/>
+          <w:bCs/>
+        </w:rPr>
+        <w:t>id_funcionalidad</w:t>
+      </w:r>
+      <w:proofErr w:type="spellEnd"/>
+    </w:p>
+    <w:p>
+      <w:pPr>
+        <w:rPr>
+          <w:rFonts w:ascii="Arial-BoldMT" w:cs="Arial-BoldMT"/>
+          <w:b/>
+          <w:bCs/>
+        </w:rPr>
+      </w:pPr>
+      <w:proofErr w:type="spellStart"/>
+      <w:r>
+        <w:rPr>
+          <w:rFonts w:ascii="Arial-BoldMT" w:cs="Arial-BoldMT"/>
+          <w:b/>
+          <w:bCs/>
+        </w:rPr>
+        <w:t>Regimenes</w:t>
+      </w:r>
+      <w:proofErr w:type="spellEnd"/>
+      <w:r>
+        <w:rPr>
+          <w:rFonts w:ascii="Arial-BoldMT" w:cs="Arial-BoldMT"/>
+          <w:b/>
+          <w:bCs/>
+        </w:rPr>
+        <w:t>:</w:t>
+      </w:r>
+    </w:p>
+    <w:p>
+      <w:pPr>
+        <w:rPr>
+          <w:rFonts w:ascii="Arial-BoldMT" w:cs="Arial-BoldMT"/>
+          <w:bCs/>
+        </w:rPr>
+      </w:pPr>
+      <w:r>
+        <w:rPr>
+          <w:rFonts w:ascii="Arial-BoldMT" w:cs="Arial-BoldMT"/>
+          <w:b/>
+          <w:bCs/>
+        </w:rPr>
         <w:t>PK:</w:t>
       </w:r>
       <w:r>
@@ -2442,1285 +4006,9 @@
           <w:rFonts w:ascii="Arial-BoldMT" w:cs="Arial-BoldMT"/>
           <w:bCs/>
         </w:rPr>
-        <w:t>id_consumible</w:t>
-      </w:r>
-      <w:proofErr w:type="spellEnd"/>
-    </w:p>
-    <w:p>
-      <w:pPr>
-        <w:rPr>
-          <w:rFonts w:ascii="Arial-BoldMT" w:cs="Arial-BoldMT"/>
-          <w:b/>
-          <w:bCs/>
-          <w:sz w:val="32"/>
-          <w:szCs w:val="32"/>
-        </w:rPr>
-      </w:pPr>
-      <w:proofErr w:type="spellStart"/>
-      <w:r>
-        <w:rPr>
-          <w:rFonts w:ascii="Arial-BoldMT" w:cs="Arial-BoldMT"/>
-          <w:b/>
-          <w:bCs/>
-          <w:sz w:val="32"/>
-          <w:szCs w:val="32"/>
-        </w:rPr>
-        <w:t>Estadias</w:t>
-      </w:r>
-      <w:proofErr w:type="spellEnd"/>
-      <w:r>
-        <w:rPr>
-          <w:rFonts w:ascii="Arial-BoldMT" w:cs="Arial-BoldMT"/>
-          <w:b/>
-          <w:bCs/>
-          <w:sz w:val="32"/>
-          <w:szCs w:val="32"/>
-        </w:rPr>
-        <w:t>:</w:t>
-      </w:r>
-    </w:p>
-    <w:p>
-      <w:pPr>
-        <w:rPr>
-          <w:rFonts w:ascii="Arial-BoldMT" w:cs="Arial-BoldMT"/>
-          <w:bCs/>
-        </w:rPr>
-      </w:pPr>
-      <w:r>
-        <w:rPr>
-          <w:rFonts w:ascii="Arial-BoldMT" w:cs="Arial-BoldMT"/>
-          <w:b/>
-          <w:bCs/>
-        </w:rPr>
-        <w:t>PK:</w:t>
-      </w:r>
-      <w:r>
-        <w:rPr>
-          <w:rFonts w:ascii="Arial-BoldMT" w:cs="Arial-BoldMT"/>
-          <w:bCs/>
-        </w:rPr>
-        <w:t xml:space="preserve"> </w:t>
-      </w:r>
-      <w:proofErr w:type="spellStart"/>
-      <w:r>
-        <w:rPr>
-          <w:rFonts w:ascii="Arial-BoldMT" w:cs="Arial-BoldMT"/>
-          <w:bCs/>
-        </w:rPr>
-        <w:t>id_estadia</w:t>
-      </w:r>
-      <w:proofErr w:type="spellEnd"/>
-      <w:r>
-        <w:rPr>
-          <w:rFonts w:ascii="Arial-BoldMT" w:cs="Arial-BoldMT"/>
-          <w:bCs/>
-        </w:rPr>
-        <w:t xml:space="preserve">                                                                                                                                    </w:t>
-      </w:r>
-      <w:r>
-        <w:rPr>
-          <w:rFonts w:ascii="Arial-BoldMT" w:cs="Arial-BoldMT"/>
-          <w:b/>
-          <w:bCs/>
-        </w:rPr>
-        <w:t>FK:</w:t>
-      </w:r>
-      <w:r>
-        <w:rPr>
-          <w:rFonts w:ascii="Arial-BoldMT" w:cs="Arial-BoldMT"/>
-          <w:bCs/>
-        </w:rPr>
-        <w:t xml:space="preserve"> </w:t>
-      </w:r>
-      <w:proofErr w:type="spellStart"/>
-      <w:r>
-        <w:rPr>
-          <w:rFonts w:ascii="Arial-BoldMT" w:cs="Arial-BoldMT"/>
-          <w:bCs/>
-        </w:rPr>
-        <w:t>id_reserva</w:t>
-      </w:r>
-      <w:proofErr w:type="spellEnd"/>
-      <w:r>
-        <w:rPr>
-          <w:rFonts w:ascii="Arial-BoldMT" w:cs="Arial-BoldMT"/>
-          <w:bCs/>
-        </w:rPr>
-        <w:t xml:space="preserve">, </w:t>
-      </w:r>
-      <w:proofErr w:type="spellStart"/>
-      <w:r>
-        <w:rPr>
-          <w:rFonts w:ascii="Arial-BoldMT" w:cs="Arial-BoldMT"/>
-          <w:bCs/>
-        </w:rPr>
-        <w:t>id_usuario</w:t>
-      </w:r>
-      <w:proofErr w:type="spellEnd"/>
-    </w:p>
-    <w:p>
-      <w:pPr>
-        <w:rPr>
-          <w:rFonts w:ascii="Arial-BoldMT" w:cs="Arial-BoldMT"/>
-          <w:b/>
-          <w:bCs/>
-          <w:sz w:val="32"/>
-          <w:szCs w:val="32"/>
-        </w:rPr>
-      </w:pPr>
-      <w:proofErr w:type="spellStart"/>
-      <w:r>
-        <w:rPr>
-          <w:rFonts w:ascii="Arial-BoldMT" w:cs="Arial-BoldMT"/>
-          <w:b/>
-          <w:bCs/>
-          <w:sz w:val="32"/>
-          <w:szCs w:val="32"/>
-        </w:rPr>
-        <w:t>EstadiasXHabitaciones</w:t>
-      </w:r>
-      <w:proofErr w:type="spellEnd"/>
-      <w:r>
-        <w:rPr>
-          <w:rFonts w:ascii="Arial-BoldMT" w:cs="Arial-BoldMT"/>
-          <w:b/>
-          <w:bCs/>
-          <w:sz w:val="32"/>
-          <w:szCs w:val="32"/>
-        </w:rPr>
-        <w:t>:</w:t>
-      </w:r>
-    </w:p>
-    <w:p>
-      <w:pPr>
-        <w:rPr>
-          <w:rFonts w:ascii="Arial-BoldMT" w:cs="Arial-BoldMT"/>
-          <w:bCs/>
-        </w:rPr>
-      </w:pPr>
-      <w:r>
-        <w:rPr>
-          <w:rFonts w:ascii="Arial-BoldMT" w:cs="Arial-BoldMT"/>
-          <w:b/>
-          <w:bCs/>
-        </w:rPr>
-        <w:t>PK/FK:</w:t>
-      </w:r>
-      <w:r>
-        <w:rPr>
-          <w:rFonts w:ascii="Arial-BoldMT" w:cs="Arial-BoldMT"/>
-          <w:bCs/>
-        </w:rPr>
-        <w:t xml:space="preserve"> </w:t>
-      </w:r>
-      <w:proofErr w:type="spellStart"/>
-      <w:r>
-        <w:rPr>
-          <w:rFonts w:ascii="Arial-BoldMT" w:cs="Arial-BoldMT"/>
-          <w:bCs/>
-        </w:rPr>
-        <w:t>id_estadia</w:t>
-      </w:r>
-      <w:proofErr w:type="spellEnd"/>
-      <w:r>
-        <w:rPr>
-          <w:rFonts w:ascii="Arial-BoldMT" w:cs="Arial-BoldMT"/>
-          <w:bCs/>
-        </w:rPr>
-        <w:t xml:space="preserve">, </w:t>
-      </w:r>
-      <w:proofErr w:type="spellStart"/>
-      <w:r>
-        <w:rPr>
-          <w:rFonts w:ascii="Arial-BoldMT" w:cs="Arial-BoldMT"/>
-          <w:bCs/>
-        </w:rPr>
-        <w:t>id_habitacion</w:t>
-      </w:r>
-      <w:proofErr w:type="spellEnd"/>
-    </w:p>
-    <w:p>
-      <w:pPr>
-        <w:rPr>
-          <w:rFonts w:ascii="Arial-BoldMT" w:cs="Arial-BoldMT"/>
-          <w:b/>
-          <w:bCs/>
-          <w:sz w:val="32"/>
-          <w:szCs w:val="32"/>
-        </w:rPr>
-      </w:pPr>
-      <w:r>
-        <w:rPr>
-          <w:rFonts w:ascii="Arial-BoldMT" w:cs="Arial-BoldMT"/>
-          <w:b/>
-          <w:bCs/>
-          <w:sz w:val="32"/>
-          <w:szCs w:val="32"/>
-        </w:rPr>
-        <w:t>Habitaciones:</w:t>
-      </w:r>
-    </w:p>
-    <w:p>
-      <w:pPr>
-        <w:rPr>
-          <w:rFonts w:ascii="Arial-BoldMT" w:cs="Arial-BoldMT"/>
-          <w:bCs/>
-        </w:rPr>
-      </w:pPr>
-      <w:r>
-        <w:rPr>
-          <w:rFonts w:ascii="Arial-BoldMT" w:cs="Arial-BoldMT"/>
-          <w:b/>
-          <w:bCs/>
-        </w:rPr>
-        <w:t>PK:</w:t>
-      </w:r>
-      <w:r>
-        <w:rPr>
-          <w:rFonts w:ascii="Arial-BoldMT" w:cs="Arial-BoldMT"/>
-          <w:bCs/>
-        </w:rPr>
-        <w:t xml:space="preserve"> </w:t>
-      </w:r>
-      <w:proofErr w:type="spellStart"/>
-      <w:r>
-        <w:rPr>
-          <w:rFonts w:ascii="Arial-BoldMT" w:cs="Arial-BoldMT"/>
-          <w:bCs/>
-        </w:rPr>
-        <w:t>id_habitacion</w:t>
-      </w:r>
-      <w:proofErr w:type="spellEnd"/>
-      <w:r>
-        <w:rPr>
-          <w:rFonts w:ascii="Arial-BoldMT" w:cs="Arial-BoldMT"/>
-          <w:bCs/>
-        </w:rPr>
-        <w:t xml:space="preserve">                                                                                                                               </w:t>
-      </w:r>
-      <w:r>
-        <w:rPr>
-          <w:rFonts w:ascii="Arial-BoldMT" w:cs="Arial-BoldMT"/>
-          <w:b/>
-          <w:bCs/>
-        </w:rPr>
-        <w:t>FK:</w:t>
-      </w:r>
-      <w:r>
-        <w:rPr>
-          <w:rFonts w:ascii="Arial-BoldMT" w:cs="Arial-BoldMT"/>
-          <w:bCs/>
-        </w:rPr>
-        <w:t xml:space="preserve"> </w:t>
-      </w:r>
-      <w:proofErr w:type="spellStart"/>
-      <w:r>
-        <w:rPr>
-          <w:rFonts w:ascii="Arial-BoldMT" w:cs="Arial-BoldMT"/>
-          <w:bCs/>
-        </w:rPr>
-        <w:t>id_hotel</w:t>
-      </w:r>
-      <w:proofErr w:type="spellEnd"/>
-      <w:r>
-        <w:rPr>
-          <w:rFonts w:ascii="Arial-BoldMT" w:cs="Arial-BoldMT"/>
-          <w:bCs/>
-        </w:rPr>
-        <w:t xml:space="preserve">, </w:t>
-      </w:r>
-      <w:proofErr w:type="spellStart"/>
-      <w:r>
-        <w:rPr>
-          <w:rFonts w:ascii="Arial-BoldMT" w:cs="Arial-BoldMT"/>
-          <w:bCs/>
-        </w:rPr>
-        <w:t>id_tipo_habitacion</w:t>
-      </w:r>
-      <w:proofErr w:type="spellEnd"/>
-    </w:p>
-    <w:p>
-      <w:pPr>
-        <w:rPr>
-          <w:rFonts w:ascii="Arial-BoldMT" w:cs="Arial-BoldMT"/>
-          <w:b/>
-          <w:bCs/>
-          <w:sz w:val="32"/>
-          <w:szCs w:val="32"/>
-        </w:rPr>
-      </w:pPr>
-      <w:r>
-        <w:rPr>
-          <w:rFonts w:ascii="Arial-BoldMT" w:cs="Arial-BoldMT"/>
-          <w:b/>
-          <w:bCs/>
-          <w:sz w:val="32"/>
-          <w:szCs w:val="32"/>
-        </w:rPr>
-        <w:t>Usuarios:</w:t>
-      </w:r>
-    </w:p>
-    <w:p>
-      <w:pPr>
-        <w:rPr>
-          <w:rFonts w:ascii="Arial-BoldMT" w:cs="Arial-BoldMT"/>
-          <w:bCs/>
-        </w:rPr>
-      </w:pPr>
-      <w:r>
-        <w:rPr>
-          <w:rFonts w:ascii="Arial-BoldMT" w:cs="Arial-BoldMT"/>
-          <w:b/>
-          <w:bCs/>
-        </w:rPr>
-        <w:t>PK:</w:t>
-      </w:r>
-      <w:r>
-        <w:rPr>
-          <w:rFonts w:ascii="Arial-BoldMT" w:cs="Arial-BoldMT"/>
-          <w:bCs/>
-        </w:rPr>
-        <w:t xml:space="preserve"> </w:t>
-      </w:r>
-      <w:proofErr w:type="spellStart"/>
-      <w:r>
-        <w:rPr>
-          <w:rFonts w:ascii="Arial-BoldMT" w:cs="Arial-BoldMT"/>
-          <w:bCs/>
-        </w:rPr>
-        <w:t>id_usuario</w:t>
-      </w:r>
-      <w:proofErr w:type="spellEnd"/>
-      <w:r>
-        <w:rPr>
-          <w:rFonts w:ascii="Arial-BoldMT" w:cs="Arial-BoldMT"/>
-          <w:bCs/>
-        </w:rPr>
-        <w:t xml:space="preserve">                                                                                                                                       </w:t>
-      </w:r>
-      <w:r>
-        <w:rPr>
-          <w:rFonts w:ascii="Arial-BoldMT" w:cs="Arial-BoldMT"/>
-          <w:b/>
-          <w:bCs/>
-        </w:rPr>
-        <w:t>PK:</w:t>
-      </w:r>
-      <w:r>
-        <w:rPr>
-          <w:rFonts w:ascii="Arial-BoldMT" w:cs="Arial-BoldMT"/>
-          <w:bCs/>
-        </w:rPr>
-        <w:t xml:space="preserve"> </w:t>
-      </w:r>
-      <w:proofErr w:type="spellStart"/>
-      <w:r>
-        <w:rPr>
-          <w:rFonts w:ascii="Arial-BoldMT" w:cs="Arial-BoldMT"/>
-          <w:bCs/>
-        </w:rPr>
-        <w:t>id_tipo_documento</w:t>
-      </w:r>
-      <w:proofErr w:type="spellEnd"/>
-    </w:p>
-    <w:p>
-      <w:pPr>
-        <w:rPr>
-          <w:rFonts w:ascii="Arial-BoldMT" w:cs="Arial-BoldMT"/>
-          <w:b/>
-          <w:bCs/>
-          <w:sz w:val="32"/>
-          <w:szCs w:val="32"/>
-        </w:rPr>
-      </w:pPr>
-      <w:proofErr w:type="spellStart"/>
-      <w:r>
-        <w:rPr>
-          <w:rFonts w:ascii="Arial-BoldMT" w:cs="Arial-BoldMT"/>
-          <w:b/>
-          <w:bCs/>
-          <w:sz w:val="32"/>
-          <w:szCs w:val="32"/>
-        </w:rPr>
-        <w:t>ReservasXHabitaciones</w:t>
-      </w:r>
-      <w:proofErr w:type="spellEnd"/>
-      <w:r>
-        <w:rPr>
-          <w:rFonts w:ascii="Arial-BoldMT" w:cs="Arial-BoldMT"/>
-          <w:b/>
-          <w:bCs/>
-          <w:sz w:val="32"/>
-          <w:szCs w:val="32"/>
-        </w:rPr>
-        <w:t>:</w:t>
-      </w:r>
-    </w:p>
-    <w:p>
-      <w:pPr>
-        <w:rPr>
-          <w:rFonts w:ascii="Arial-BoldMT" w:cs="Arial-BoldMT"/>
-          <w:bCs/>
-        </w:rPr>
-      </w:pPr>
-      <w:r>
-        <w:rPr>
-          <w:rFonts w:ascii="Arial-BoldMT" w:cs="Arial-BoldMT"/>
-          <w:b/>
-          <w:bCs/>
-        </w:rPr>
-        <w:t>PK/FK:</w:t>
-      </w:r>
-      <w:r>
-        <w:rPr>
-          <w:rFonts w:ascii="Arial-BoldMT" w:cs="Arial-BoldMT"/>
-          <w:bCs/>
-        </w:rPr>
-        <w:t xml:space="preserve"> </w:t>
-      </w:r>
-      <w:proofErr w:type="spellStart"/>
-      <w:r>
-        <w:rPr>
-          <w:rFonts w:ascii="Arial-BoldMT" w:cs="Arial-BoldMT"/>
-          <w:bCs/>
-        </w:rPr>
-        <w:t>id_reserva</w:t>
-      </w:r>
-      <w:proofErr w:type="spellEnd"/>
-      <w:r>
-        <w:rPr>
-          <w:rFonts w:ascii="Arial-BoldMT" w:cs="Arial-BoldMT"/>
-          <w:bCs/>
-        </w:rPr>
-        <w:t xml:space="preserve">, </w:t>
-      </w:r>
-      <w:proofErr w:type="spellStart"/>
-      <w:r>
-        <w:rPr>
-          <w:rFonts w:ascii="Arial-BoldMT" w:cs="Arial-BoldMT"/>
-          <w:bCs/>
-        </w:rPr>
-        <w:t>id_habitacion</w:t>
-      </w:r>
-      <w:proofErr w:type="spellEnd"/>
-    </w:p>
-    <w:p>
-      <w:pPr>
-        <w:rPr>
-          <w:rFonts w:ascii="Arial-BoldMT" w:cs="Arial-BoldMT"/>
-          <w:bCs/>
-        </w:rPr>
-      </w:pPr>
-    </w:p>
-    <w:p>
-      <w:pPr>
-        <w:rPr>
-          <w:rFonts w:ascii="Arial-BoldMT" w:cs="Arial-BoldMT"/>
-          <w:bCs/>
-        </w:rPr>
-      </w:pPr>
-    </w:p>
-    <w:p>
-      <w:pPr>
-        <w:rPr>
-          <w:rFonts w:ascii="Arial-BoldMT" w:cs="Arial-BoldMT"/>
-          <w:bCs/>
-        </w:rPr>
-      </w:pPr>
-    </w:p>
-    <w:p>
-      <w:pPr>
-        <w:rPr>
-          <w:rFonts w:ascii="Arial-BoldMT" w:cs="Arial-BoldMT"/>
-          <w:b/>
-          <w:bCs/>
-          <w:sz w:val="32"/>
-          <w:szCs w:val="32"/>
-        </w:rPr>
-      </w:pPr>
-      <w:proofErr w:type="spellStart"/>
-      <w:r>
-        <w:rPr>
-          <w:rFonts w:ascii="Arial-BoldMT" w:cs="Arial-BoldMT"/>
-          <w:b/>
-          <w:bCs/>
-          <w:sz w:val="32"/>
-          <w:szCs w:val="32"/>
-        </w:rPr>
-        <w:t>Tipos_habitacion</w:t>
-      </w:r>
-      <w:proofErr w:type="spellEnd"/>
-      <w:r>
-        <w:rPr>
-          <w:rFonts w:ascii="Arial-BoldMT" w:cs="Arial-BoldMT"/>
-          <w:b/>
-          <w:bCs/>
-          <w:sz w:val="32"/>
-          <w:szCs w:val="32"/>
-        </w:rPr>
-        <w:t>:</w:t>
-      </w:r>
-    </w:p>
-    <w:p>
-      <w:pPr>
-        <w:rPr>
-          <w:rFonts w:ascii="Arial-BoldMT" w:cs="Arial-BoldMT"/>
-          <w:bCs/>
-        </w:rPr>
-      </w:pPr>
-      <w:r>
-        <w:rPr>
-          <w:rFonts w:ascii="Arial-BoldMT" w:cs="Arial-BoldMT"/>
-          <w:b/>
-          <w:bCs/>
-        </w:rPr>
-        <w:t>PK:</w:t>
-      </w:r>
-      <w:r>
-        <w:rPr>
-          <w:rFonts w:ascii="Arial-BoldMT" w:cs="Arial-BoldMT"/>
-          <w:bCs/>
-        </w:rPr>
-        <w:t xml:space="preserve"> </w:t>
-      </w:r>
-      <w:proofErr w:type="spellStart"/>
-      <w:r>
-        <w:rPr>
-          <w:rFonts w:ascii="Arial-BoldMT" w:cs="Arial-BoldMT"/>
-          <w:bCs/>
-        </w:rPr>
-        <w:t>id_tipo_habitacion</w:t>
-      </w:r>
-      <w:proofErr w:type="spellEnd"/>
-    </w:p>
-    <w:p>
-      <w:pPr>
-        <w:rPr>
-          <w:rFonts w:ascii="Arial-BoldMT" w:cs="Arial-BoldMT"/>
-          <w:b/>
-          <w:bCs/>
-          <w:sz w:val="32"/>
-          <w:szCs w:val="32"/>
-        </w:rPr>
-      </w:pPr>
-      <w:proofErr w:type="spellStart"/>
-      <w:r>
-        <w:rPr>
-          <w:rFonts w:ascii="Arial-BoldMT" w:cs="Arial-BoldMT"/>
-          <w:b/>
-          <w:bCs/>
-          <w:sz w:val="32"/>
-          <w:szCs w:val="32"/>
-        </w:rPr>
-        <w:lastRenderedPageBreak/>
-        <w:t>UsuariosXRoles</w:t>
-      </w:r>
-      <w:proofErr w:type="spellEnd"/>
-    </w:p>
-    <w:p>
-      <w:pPr>
-        <w:rPr>
-          <w:rFonts w:ascii="Arial-BoldMT" w:cs="Arial-BoldMT"/>
-          <w:bCs/>
-        </w:rPr>
-      </w:pPr>
-      <w:r>
-        <w:rPr>
-          <w:rFonts w:ascii="Arial-BoldMT" w:cs="Arial-BoldMT"/>
-          <w:b/>
-          <w:bCs/>
-        </w:rPr>
-        <w:t>PK/FK:</w:t>
-      </w:r>
-      <w:r>
-        <w:rPr>
-          <w:rFonts w:ascii="Arial-BoldMT" w:cs="Arial-BoldMT"/>
-          <w:bCs/>
-        </w:rPr>
-        <w:t xml:space="preserve"> </w:t>
-      </w:r>
-      <w:proofErr w:type="spellStart"/>
-      <w:r>
-        <w:rPr>
-          <w:rFonts w:ascii="Arial-BoldMT" w:cs="Arial-BoldMT"/>
-          <w:bCs/>
-        </w:rPr>
-        <w:t>id_rol</w:t>
-      </w:r>
-      <w:proofErr w:type="spellEnd"/>
-      <w:r>
-        <w:rPr>
-          <w:rFonts w:ascii="Arial-BoldMT" w:cs="Arial-BoldMT"/>
-          <w:bCs/>
-        </w:rPr>
-        <w:t xml:space="preserve">, </w:t>
-      </w:r>
-      <w:proofErr w:type="spellStart"/>
-      <w:r>
-        <w:rPr>
-          <w:rFonts w:ascii="Arial-BoldMT" w:cs="Arial-BoldMT"/>
-          <w:bCs/>
-        </w:rPr>
-        <w:t>id_usuario</w:t>
-      </w:r>
-      <w:proofErr w:type="spellEnd"/>
-    </w:p>
-    <w:p>
-      <w:pPr>
-        <w:rPr>
-          <w:rFonts w:ascii="Arial-BoldMT" w:cs="Arial-BoldMT"/>
-          <w:b/>
-          <w:bCs/>
-          <w:sz w:val="32"/>
-          <w:szCs w:val="32"/>
-        </w:rPr>
-      </w:pPr>
-      <w:proofErr w:type="spellStart"/>
-      <w:r>
-        <w:rPr>
-          <w:rFonts w:ascii="Arial-BoldMT" w:cs="Arial-BoldMT"/>
-          <w:b/>
-          <w:bCs/>
-          <w:sz w:val="32"/>
-          <w:szCs w:val="32"/>
-        </w:rPr>
-        <w:t>Cancelaciones_Reserva</w:t>
-      </w:r>
-      <w:proofErr w:type="spellEnd"/>
-      <w:r>
-        <w:rPr>
-          <w:rFonts w:ascii="Arial-BoldMT" w:cs="Arial-BoldMT"/>
-          <w:b/>
-          <w:bCs/>
-          <w:sz w:val="32"/>
-          <w:szCs w:val="32"/>
-        </w:rPr>
-        <w:t>:</w:t>
-      </w:r>
-    </w:p>
-    <w:p>
-      <w:pPr>
-        <w:rPr>
-          <w:rFonts w:ascii="Arial-BoldMT" w:cs="Arial-BoldMT"/>
-          <w:bCs/>
-        </w:rPr>
-      </w:pPr>
-      <w:r>
-        <w:rPr>
-          <w:rFonts w:ascii="Arial-BoldMT" w:cs="Arial-BoldMT"/>
-          <w:b/>
-          <w:bCs/>
-        </w:rPr>
-        <w:t>PK:</w:t>
-      </w:r>
-      <w:r>
-        <w:rPr>
-          <w:rFonts w:ascii="Arial-BoldMT" w:cs="Arial-BoldMT"/>
-          <w:bCs/>
-        </w:rPr>
-        <w:t xml:space="preserve"> </w:t>
-      </w:r>
-      <w:proofErr w:type="spellStart"/>
-      <w:r>
-        <w:rPr>
-          <w:rFonts w:ascii="Arial-BoldMT" w:cs="Arial-BoldMT"/>
-          <w:bCs/>
-        </w:rPr>
-        <w:t>id_cancelacion_reserva</w:t>
-      </w:r>
-      <w:proofErr w:type="spellEnd"/>
-      <w:r>
-        <w:rPr>
-          <w:rFonts w:ascii="Arial-BoldMT" w:cs="Arial-BoldMT"/>
-          <w:bCs/>
-        </w:rPr>
-        <w:t xml:space="preserve">                                                                                                                  </w:t>
-      </w:r>
-      <w:proofErr w:type="spellStart"/>
-      <w:r>
-        <w:rPr>
-          <w:rFonts w:ascii="Arial-BoldMT" w:cs="Arial-BoldMT"/>
-          <w:b/>
-          <w:bCs/>
-        </w:rPr>
-        <w:t>FK:</w:t>
-      </w:r>
-      <w:r>
-        <w:rPr>
-          <w:rFonts w:ascii="Arial-BoldMT" w:cs="Arial-BoldMT"/>
-          <w:bCs/>
-        </w:rPr>
-        <w:t>id_usuario</w:t>
-      </w:r>
-      <w:proofErr w:type="spellEnd"/>
-    </w:p>
-    <w:p>
-      <w:pPr>
-        <w:rPr>
-          <w:rFonts w:ascii="Arial-BoldMT" w:cs="Arial-BoldMT"/>
-          <w:b/>
-          <w:bCs/>
-          <w:sz w:val="32"/>
-          <w:szCs w:val="32"/>
-        </w:rPr>
-      </w:pPr>
-      <w:r>
-        <w:rPr>
-          <w:rFonts w:ascii="Arial-BoldMT" w:cs="Arial-BoldMT"/>
-          <w:b/>
-          <w:bCs/>
-          <w:sz w:val="32"/>
-          <w:szCs w:val="32"/>
-        </w:rPr>
-        <w:t>Reservas:</w:t>
-      </w:r>
-    </w:p>
-    <w:p>
-      <w:pPr>
-        <w:rPr>
-          <w:rFonts w:ascii="Arial-BoldMT" w:cs="Arial-BoldMT"/>
-          <w:bCs/>
-        </w:rPr>
-      </w:pPr>
-      <w:r>
-        <w:rPr>
-          <w:rFonts w:ascii="Arial-BoldMT" w:cs="Arial-BoldMT"/>
-          <w:b/>
-          <w:bCs/>
-        </w:rPr>
-        <w:t>PK:</w:t>
-      </w:r>
-      <w:r>
-        <w:rPr>
-          <w:rFonts w:ascii="Arial-BoldMT" w:cs="Arial-BoldMT"/>
-          <w:bCs/>
-        </w:rPr>
-        <w:t xml:space="preserve"> </w:t>
-      </w:r>
-      <w:proofErr w:type="spellStart"/>
-      <w:r>
-        <w:rPr>
-          <w:rFonts w:ascii="Arial-BoldMT" w:cs="Arial-BoldMT"/>
-          <w:bCs/>
-        </w:rPr>
-        <w:t>id_reserva</w:t>
-      </w:r>
-      <w:proofErr w:type="spellEnd"/>
-      <w:r>
-        <w:rPr>
-          <w:rFonts w:ascii="Arial-BoldMT" w:cs="Arial-BoldMT"/>
-          <w:bCs/>
-        </w:rPr>
-        <w:t xml:space="preserve">                                                                                                                                        </w:t>
-      </w:r>
-      <w:r>
-        <w:rPr>
-          <w:rFonts w:ascii="Arial-BoldMT" w:cs="Arial-BoldMT"/>
-          <w:b/>
-          <w:bCs/>
-        </w:rPr>
-        <w:t>FK:</w:t>
-      </w:r>
-      <w:r>
-        <w:rPr>
-          <w:rFonts w:ascii="Arial-BoldMT" w:cs="Arial-BoldMT"/>
-          <w:bCs/>
-        </w:rPr>
-        <w:t xml:space="preserve"> </w:t>
-      </w:r>
-      <w:proofErr w:type="spellStart"/>
-      <w:r>
-        <w:rPr>
-          <w:rFonts w:ascii="Arial-BoldMT" w:cs="Arial-BoldMT"/>
-          <w:bCs/>
-        </w:rPr>
-        <w:t>id_usuario</w:t>
-      </w:r>
-      <w:proofErr w:type="spellEnd"/>
-      <w:r>
-        <w:rPr>
-          <w:rFonts w:ascii="Arial-BoldMT" w:cs="Arial-BoldMT"/>
-          <w:bCs/>
-        </w:rPr>
-        <w:t xml:space="preserve">, </w:t>
-      </w:r>
-      <w:proofErr w:type="spellStart"/>
-      <w:r>
-        <w:rPr>
-          <w:rFonts w:ascii="Arial-BoldMT" w:cs="Arial-BoldMT"/>
-          <w:bCs/>
-        </w:rPr>
         <w:t>id_regimen</w:t>
       </w:r>
       <w:proofErr w:type="spellEnd"/>
-      <w:r>
-        <w:rPr>
-          <w:rFonts w:ascii="Arial-BoldMT" w:cs="Arial-BoldMT"/>
-          <w:bCs/>
-        </w:rPr>
-        <w:t xml:space="preserve">, </w:t>
-      </w:r>
-      <w:proofErr w:type="spellStart"/>
-      <w:r>
-        <w:rPr>
-          <w:rFonts w:ascii="Arial-BoldMT" w:cs="Arial-BoldMT"/>
-          <w:bCs/>
-        </w:rPr>
-        <w:t>id_estado_reserva</w:t>
-      </w:r>
-      <w:proofErr w:type="spellEnd"/>
-    </w:p>
-    <w:p>
-      <w:pPr>
-        <w:rPr>
-          <w:rFonts w:ascii="Arial-BoldMT" w:cs="Arial-BoldMT"/>
-          <w:b/>
-          <w:bCs/>
-          <w:sz w:val="32"/>
-          <w:szCs w:val="32"/>
-        </w:rPr>
-      </w:pPr>
-      <w:proofErr w:type="spellStart"/>
-      <w:r>
-        <w:rPr>
-          <w:rFonts w:ascii="Arial-BoldMT" w:cs="Arial-BoldMT"/>
-          <w:b/>
-          <w:bCs/>
-          <w:sz w:val="32"/>
-          <w:szCs w:val="32"/>
-        </w:rPr>
-        <w:t>Estados_reserva</w:t>
-      </w:r>
-      <w:proofErr w:type="spellEnd"/>
-      <w:r>
-        <w:rPr>
-          <w:rFonts w:ascii="Arial-BoldMT" w:cs="Arial-BoldMT"/>
-          <w:b/>
-          <w:bCs/>
-          <w:sz w:val="32"/>
-          <w:szCs w:val="32"/>
-        </w:rPr>
-        <w:t>:</w:t>
-      </w:r>
-    </w:p>
-    <w:p>
-      <w:pPr>
-        <w:rPr>
-          <w:rFonts w:ascii="Arial-BoldMT" w:cs="Arial-BoldMT"/>
-          <w:bCs/>
-        </w:rPr>
-      </w:pPr>
-      <w:r>
-        <w:rPr>
-          <w:rFonts w:ascii="Arial-BoldMT" w:cs="Arial-BoldMT"/>
-          <w:b/>
-          <w:bCs/>
-        </w:rPr>
-        <w:t>PK:</w:t>
-      </w:r>
-      <w:r>
-        <w:rPr>
-          <w:rFonts w:ascii="Arial-BoldMT" w:cs="Arial-BoldMT"/>
-          <w:bCs/>
-        </w:rPr>
-        <w:t xml:space="preserve"> </w:t>
-      </w:r>
-      <w:proofErr w:type="spellStart"/>
-      <w:r>
-        <w:rPr>
-          <w:rFonts w:ascii="Arial-BoldMT" w:cs="Arial-BoldMT"/>
-          <w:bCs/>
-        </w:rPr>
-        <w:t>id_estado_reserva</w:t>
-      </w:r>
-      <w:proofErr w:type="spellEnd"/>
-    </w:p>
-    <w:p>
-      <w:pPr>
-        <w:rPr>
-          <w:rFonts w:ascii="Arial-BoldMT" w:cs="Arial-BoldMT"/>
-          <w:b/>
-          <w:bCs/>
-          <w:sz w:val="32"/>
-          <w:szCs w:val="32"/>
-        </w:rPr>
-      </w:pPr>
-      <w:proofErr w:type="spellStart"/>
-      <w:r>
-        <w:rPr>
-          <w:rFonts w:ascii="Arial-BoldMT" w:cs="Arial-BoldMT"/>
-          <w:b/>
-          <w:bCs/>
-          <w:sz w:val="32"/>
-          <w:szCs w:val="32"/>
-        </w:rPr>
-        <w:t>UsuariosXHoteles</w:t>
-      </w:r>
-      <w:proofErr w:type="spellEnd"/>
-      <w:r>
-        <w:rPr>
-          <w:rFonts w:ascii="Arial-BoldMT" w:cs="Arial-BoldMT"/>
-          <w:b/>
-          <w:bCs/>
-          <w:sz w:val="32"/>
-          <w:szCs w:val="32"/>
-        </w:rPr>
-        <w:t>:</w:t>
-      </w:r>
-    </w:p>
-    <w:p>
-      <w:pPr>
-        <w:rPr>
-          <w:rFonts w:ascii="Arial-BoldMT" w:cs="Arial-BoldMT"/>
-          <w:bCs/>
-        </w:rPr>
-      </w:pPr>
-      <w:r>
-        <w:rPr>
-          <w:rFonts w:ascii="Arial-BoldMT" w:cs="Arial-BoldMT"/>
-          <w:b/>
-          <w:bCs/>
-        </w:rPr>
-        <w:t>PK/FK:</w:t>
-      </w:r>
-      <w:r>
-        <w:rPr>
-          <w:rFonts w:ascii="Arial-BoldMT" w:cs="Arial-BoldMT"/>
-          <w:bCs/>
-        </w:rPr>
-        <w:t xml:space="preserve"> </w:t>
-      </w:r>
-      <w:proofErr w:type="spellStart"/>
-      <w:r>
-        <w:rPr>
-          <w:rFonts w:ascii="Arial-BoldMT" w:cs="Arial-BoldMT"/>
-          <w:bCs/>
-        </w:rPr>
-        <w:t>id_usuario</w:t>
-      </w:r>
-      <w:proofErr w:type="spellEnd"/>
-      <w:r>
-        <w:rPr>
-          <w:rFonts w:ascii="Arial-BoldMT" w:cs="Arial-BoldMT"/>
-          <w:bCs/>
-        </w:rPr>
-        <w:t xml:space="preserve">, </w:t>
-      </w:r>
-      <w:proofErr w:type="spellStart"/>
-      <w:r>
-        <w:rPr>
-          <w:rFonts w:ascii="Arial-BoldMT" w:cs="Arial-BoldMT"/>
-          <w:bCs/>
-        </w:rPr>
-        <w:t>id_hotel</w:t>
-      </w:r>
-      <w:proofErr w:type="spellEnd"/>
-    </w:p>
-    <w:p>
-      <w:pPr>
-        <w:rPr>
-          <w:rFonts w:ascii="Arial-BoldMT" w:cs="Arial-BoldMT"/>
-          <w:b/>
-          <w:bCs/>
-          <w:sz w:val="32"/>
-          <w:szCs w:val="32"/>
-        </w:rPr>
-      </w:pPr>
-      <w:proofErr w:type="spellStart"/>
-      <w:r>
-        <w:rPr>
-          <w:rFonts w:ascii="Arial-BoldMT" w:cs="Arial-BoldMT"/>
-          <w:b/>
-          <w:bCs/>
-          <w:sz w:val="32"/>
-          <w:szCs w:val="32"/>
-        </w:rPr>
-        <w:t>Paises</w:t>
-      </w:r>
-      <w:proofErr w:type="spellEnd"/>
-      <w:r>
-        <w:rPr>
-          <w:rFonts w:ascii="Arial-BoldMT" w:cs="Arial-BoldMT"/>
-          <w:b/>
-          <w:bCs/>
-          <w:sz w:val="32"/>
-          <w:szCs w:val="32"/>
-        </w:rPr>
-        <w:t>:</w:t>
-      </w:r>
-    </w:p>
-    <w:p>
-      <w:pPr>
-        <w:rPr>
-          <w:rFonts w:ascii="Arial-BoldMT" w:cs="Arial-BoldMT"/>
-          <w:bCs/>
-        </w:rPr>
-      </w:pPr>
-      <w:r>
-        <w:rPr>
-          <w:rFonts w:ascii="Arial-BoldMT" w:cs="Arial-BoldMT"/>
-          <w:b/>
-          <w:bCs/>
-        </w:rPr>
-        <w:t>PK:</w:t>
-      </w:r>
-      <w:r>
-        <w:rPr>
-          <w:rFonts w:ascii="Arial-BoldMT" w:cs="Arial-BoldMT"/>
-          <w:bCs/>
-        </w:rPr>
-        <w:t xml:space="preserve"> </w:t>
-      </w:r>
-      <w:proofErr w:type="spellStart"/>
-      <w:r>
-        <w:rPr>
-          <w:rFonts w:ascii="Arial-BoldMT" w:cs="Arial-BoldMT"/>
-          <w:bCs/>
-        </w:rPr>
-        <w:t>id_pais</w:t>
-      </w:r>
-      <w:proofErr w:type="spellEnd"/>
-    </w:p>
-    <w:p>
-      <w:pPr>
-        <w:rPr>
-          <w:rFonts w:ascii="Arial-BoldMT" w:cs="Arial-BoldMT"/>
-          <w:b/>
-          <w:bCs/>
-          <w:sz w:val="32"/>
-          <w:szCs w:val="32"/>
-        </w:rPr>
-      </w:pPr>
-      <w:r>
-        <w:rPr>
-          <w:rFonts w:ascii="Arial-BoldMT" w:cs="Arial-BoldMT"/>
-          <w:b/>
-          <w:bCs/>
-          <w:sz w:val="32"/>
-          <w:szCs w:val="32"/>
-        </w:rPr>
-        <w:t>Roles:</w:t>
-      </w:r>
-    </w:p>
-    <w:p>
-      <w:pPr>
-        <w:rPr>
-          <w:rFonts w:ascii="Arial-BoldMT" w:cs="Arial-BoldMT"/>
-          <w:bCs/>
-        </w:rPr>
-      </w:pPr>
-      <w:r>
-        <w:rPr>
-          <w:rFonts w:ascii="Arial-BoldMT" w:cs="Arial-BoldMT"/>
-          <w:b/>
-          <w:bCs/>
-        </w:rPr>
-        <w:t>PK:</w:t>
-      </w:r>
-      <w:r>
-        <w:rPr>
-          <w:rFonts w:ascii="Arial-BoldMT" w:cs="Arial-BoldMT"/>
-          <w:bCs/>
-        </w:rPr>
-        <w:t xml:space="preserve"> </w:t>
-      </w:r>
-      <w:proofErr w:type="spellStart"/>
-      <w:r>
-        <w:rPr>
-          <w:rFonts w:ascii="Arial-BoldMT" w:cs="Arial-BoldMT"/>
-          <w:bCs/>
-        </w:rPr>
-        <w:t>id_rol</w:t>
-      </w:r>
-      <w:proofErr w:type="spellEnd"/>
-    </w:p>
-    <w:p>
-      <w:pPr>
-        <w:rPr>
-          <w:rFonts w:ascii="Arial-BoldMT" w:cs="Arial-BoldMT"/>
-          <w:b/>
-          <w:bCs/>
-          <w:sz w:val="32"/>
-          <w:szCs w:val="32"/>
-        </w:rPr>
-      </w:pPr>
-      <w:proofErr w:type="spellStart"/>
-      <w:r>
-        <w:rPr>
-          <w:rFonts w:ascii="Arial-BoldMT" w:cs="Arial-BoldMT"/>
-          <w:b/>
-          <w:bCs/>
-          <w:sz w:val="32"/>
-          <w:szCs w:val="32"/>
-        </w:rPr>
-        <w:t>RolesXFuncionalidades</w:t>
-      </w:r>
-      <w:proofErr w:type="spellEnd"/>
-      <w:r>
-        <w:rPr>
-          <w:rFonts w:ascii="Arial-BoldMT" w:cs="Arial-BoldMT"/>
-          <w:b/>
-          <w:bCs/>
-          <w:sz w:val="32"/>
-          <w:szCs w:val="32"/>
-        </w:rPr>
-        <w:t>:</w:t>
-      </w:r>
-    </w:p>
-    <w:p>
-      <w:pPr>
-        <w:rPr>
-          <w:rFonts w:ascii="Arial-BoldMT" w:cs="Arial-BoldMT"/>
-          <w:bCs/>
-        </w:rPr>
-      </w:pPr>
-      <w:r>
-        <w:rPr>
-          <w:rFonts w:ascii="Arial-BoldMT" w:cs="Arial-BoldMT"/>
-          <w:b/>
-          <w:bCs/>
-        </w:rPr>
-        <w:t>PK/FK:</w:t>
-      </w:r>
-      <w:r>
-        <w:rPr>
-          <w:rFonts w:ascii="Arial-BoldMT" w:cs="Arial-BoldMT"/>
-          <w:bCs/>
-        </w:rPr>
-        <w:t xml:space="preserve"> </w:t>
-      </w:r>
-      <w:proofErr w:type="spellStart"/>
-      <w:r>
-        <w:rPr>
-          <w:rFonts w:ascii="Arial-BoldMT" w:cs="Arial-BoldMT"/>
-          <w:bCs/>
-        </w:rPr>
-        <w:t>id_rol</w:t>
-      </w:r>
-      <w:proofErr w:type="spellEnd"/>
-      <w:r>
-        <w:rPr>
-          <w:rFonts w:ascii="Arial-BoldMT" w:cs="Arial-BoldMT"/>
-          <w:bCs/>
-        </w:rPr>
-        <w:t xml:space="preserve">, </w:t>
-      </w:r>
-      <w:proofErr w:type="spellStart"/>
-      <w:r>
-        <w:rPr>
-          <w:rFonts w:ascii="Arial-BoldMT" w:cs="Arial-BoldMT"/>
-          <w:bCs/>
-        </w:rPr>
-        <w:t>id_funcionalidad</w:t>
-      </w:r>
-      <w:proofErr w:type="spellEnd"/>
-    </w:p>
-    <w:p>
-      <w:pPr>
-        <w:rPr>
-          <w:rFonts w:ascii="Arial-BoldMT" w:cs="Arial-BoldMT"/>
-          <w:b/>
-          <w:bCs/>
-        </w:rPr>
-      </w:pPr>
-      <w:proofErr w:type="spellStart"/>
-      <w:r>
-        <w:rPr>
-          <w:rFonts w:ascii="Arial-BoldMT" w:cs="Arial-BoldMT"/>
-          <w:b/>
-          <w:bCs/>
-        </w:rPr>
-        <w:t>Regimenes</w:t>
-      </w:r>
-      <w:proofErr w:type="spellEnd"/>
-      <w:r>
-        <w:rPr>
-          <w:rFonts w:ascii="Arial-BoldMT" w:cs="Arial-BoldMT"/>
-          <w:b/>
-          <w:bCs/>
-        </w:rPr>
-        <w:t>:</w:t>
-      </w:r>
-    </w:p>
-    <w:p>
-      <w:pPr>
-        <w:rPr>
-          <w:rFonts w:ascii="Arial-BoldMT" w:cs="Arial-BoldMT"/>
-          <w:bCs/>
-        </w:rPr>
-      </w:pPr>
-      <w:r>
-        <w:rPr>
-          <w:rFonts w:ascii="Arial-BoldMT" w:cs="Arial-BoldMT"/>
-          <w:b/>
-          <w:bCs/>
-        </w:rPr>
-        <w:t>PK:</w:t>
-      </w:r>
-      <w:r>
-        <w:rPr>
-          <w:rFonts w:ascii="Arial-BoldMT" w:cs="Arial-BoldMT"/>
-          <w:bCs/>
-        </w:rPr>
-        <w:t xml:space="preserve"> </w:t>
-      </w:r>
-      <w:proofErr w:type="spellStart"/>
-      <w:r>
-        <w:rPr>
-          <w:rFonts w:ascii="Arial-BoldMT" w:cs="Arial-BoldMT"/>
-          <w:bCs/>
-        </w:rPr>
-        <w:t>id_regimen</w:t>
-      </w:r>
-      <w:proofErr w:type="spellEnd"/>
-    </w:p>
-    <w:p>
-      <w:pPr>
-        <w:rPr>
-          <w:rFonts w:ascii="Arial-BoldMT" w:cs="Arial-BoldMT"/>
-          <w:bCs/>
-        </w:rPr>
-      </w:pPr>
-    </w:p>
-    <w:p>
-      <w:pPr>
-        <w:rPr>
-          <w:rFonts w:ascii="Arial-BoldMT" w:cs="Arial-BoldMT"/>
-          <w:bCs/>
-        </w:rPr>
-      </w:pPr>
-    </w:p>
-    <w:p>
-      <w:pPr>
-        <w:rPr>
-          <w:rFonts w:ascii="Arial-BoldMT" w:cs="Arial-BoldMT"/>
-          <w:bCs/>
-        </w:rPr>
-      </w:pPr>
-    </w:p>
-    <w:p>
-      <w:pPr>
-        <w:rPr>
-          <w:rFonts w:ascii="Arial-BoldMT" w:cs="Arial-BoldMT"/>
-          <w:bCs/>
-        </w:rPr>
-      </w:pPr>
-    </w:p>
-    <w:p>
-      <w:pPr>
-        <w:rPr>
-          <w:rFonts w:ascii="Arial-BoldMT" w:cs="Arial-BoldMT"/>
-          <w:bCs/>
-        </w:rPr>
-      </w:pPr>
-    </w:p>
-    <w:p>
-      <w:pPr>
-        <w:rPr>
-          <w:rFonts w:ascii="Arial-BoldMT" w:cs="Arial-BoldMT"/>
-          <w:bCs/>
-        </w:rPr>
-      </w:pPr>
     </w:p>
     <w:p>
       <w:pPr>

</xml_diff>